<commit_message>
Increased instant access limit
</commit_message>
<xml_diff>
--- a/access/ta/Cirrus-TA-Instant-form.docx
+++ b/access/ta/Cirrus-TA-Instant-form.docx
@@ -72,7 +72,7 @@
                         <a:effectLst/>
                         <a:extLst>
                           <a:ext uri="{C572A759-6A51-4108-AA02-DFA0A04FC94B}">
-                            <ma14:wrappingTextBoxFlag xmlns:ma14="http://schemas.microsoft.com/office/mac/drawingml/2011/main" xmlns:w="http://schemas.openxmlformats.org/wordprocessingml/2006/main" xmlns:w10="urn:schemas-microsoft-com:office:word" xmlns:v="urn:schemas-microsoft-com:vml" xmlns:o="urn:schemas-microsoft-com:office:office" xmlns:mv="urn:schemas-microsoft-com:mac:vml" xmlns:mo="http://schemas.microsoft.com/office/mac/office/2008/main" xmlns=""/>
+                            <ma14:wrappingTextBoxFlag xmlns="" xmlns:mo="http://schemas.microsoft.com/office/mac/office/2008/main" xmlns:mv="urn:schemas-microsoft-com:mac:vml" xmlns:o="urn:schemas-microsoft-com:office:office" xmlns:v="urn:schemas-microsoft-com:vml" xmlns:w10="urn:schemas-microsoft-com:office:word" xmlns:w="http://schemas.openxmlformats.org/wordprocessingml/2006/main" xmlns:ma14="http://schemas.microsoft.com/office/mac/drawingml/2011/main"/>
                           </a:ext>
                         </a:extLst>
                       </wps:spPr>
@@ -149,7 +149,7 @@
               </wp:anchor>
             </w:drawing>
           </mc:Choice>
-          <mc:Fallback xmlns:mv="urn:schemas-microsoft-com:mac:vml" xmlns:mo="http://schemas.microsoft.com/office/mac/office/2008/main">
+          <mc:Fallback xmlns:mo="http://schemas.microsoft.com/office/mac/office/2008/main" xmlns:mv="urn:schemas-microsoft-com:mac:vml">
             <w:pict>
               <v:shapetype w14:anchorId="0268AE57" id="_x0000_t202" coordsize="21600,21600" o:spt="202" path="m0,0l0,21600,21600,21600,21600,0xe">
                 <v:stroke joinstyle="miter"/>
@@ -388,8 +388,6 @@
           <w:rFonts w:asciiTheme="minorHAnsi" w:hAnsiTheme="minorHAnsi"/>
         </w:rPr>
       </w:pPr>
-      <w:bookmarkStart w:id="0" w:name="_GoBack"/>
-      <w:bookmarkEnd w:id="0"/>
       <w:r>
         <w:rPr>
           <w:rFonts w:asciiTheme="minorHAnsi" w:hAnsiTheme="minorHAnsi"/>
@@ -490,22 +488,14 @@
         <w:rPr>
           <w:rFonts w:asciiTheme="minorHAnsi" w:hAnsiTheme="minorHAnsi"/>
         </w:rPr>
-        <w:t xml:space="preserve"> apply for a maximum of 7</w:t>
-      </w:r>
-      <w:r>
-        <w:rPr>
-          <w:rFonts w:asciiTheme="minorHAnsi" w:hAnsiTheme="minorHAnsi"/>
-        </w:rPr>
-        <w:t xml:space="preserve">000 </w:t>
-      </w:r>
-      <w:proofErr w:type="spellStart"/>
-      <w:r>
-        <w:rPr>
-          <w:rFonts w:asciiTheme="minorHAnsi" w:hAnsiTheme="minorHAnsi"/>
-        </w:rPr>
-        <w:t>CPUh</w:t>
-      </w:r>
-      <w:proofErr w:type="spellEnd"/>
+        <w:t xml:space="preserve"> apply for a maximum of 20</w:t>
+      </w:r>
+      <w:r>
+        <w:rPr>
+          <w:rFonts w:asciiTheme="minorHAnsi" w:hAnsiTheme="minorHAnsi"/>
+        </w:rPr>
+        <w:t>000 CPUh</w:t>
+      </w:r>
       <w:r>
         <w:rPr>
           <w:rFonts w:asciiTheme="minorHAnsi" w:hAnsiTheme="minorHAnsi"/>
@@ -2733,7 +2723,15 @@
         <w:rPr>
           <w:rFonts w:asciiTheme="minorHAnsi" w:hAnsiTheme="minorHAnsi" w:cs="Arial"/>
         </w:rPr>
-        <w:t>ess projects receive up to 7000</w:t>
+        <w:t>ess projects receive up to 20</w:t>
+      </w:r>
+      <w:bookmarkStart w:id="0" w:name="_GoBack"/>
+      <w:bookmarkEnd w:id="0"/>
+      <w:r>
+        <w:rPr>
+          <w:rFonts w:asciiTheme="minorHAnsi" w:hAnsiTheme="minorHAnsi" w:cs="Arial"/>
+        </w:rPr>
+        <w:t>000</w:t>
       </w:r>
       <w:r>
         <w:rPr>
@@ -2741,14 +2739,12 @@
         </w:rPr>
         <w:t xml:space="preserve"> </w:t>
       </w:r>
-      <w:proofErr w:type="spellStart"/>
       <w:r>
         <w:rPr>
           <w:rFonts w:asciiTheme="minorHAnsi" w:hAnsiTheme="minorHAnsi" w:cs="Arial"/>
         </w:rPr>
         <w:t>CPUh</w:t>
       </w:r>
-      <w:proofErr w:type="spellEnd"/>
       <w:r>
         <w:rPr>
           <w:rFonts w:asciiTheme="minorHAnsi" w:hAnsiTheme="minorHAnsi" w:cs="Arial"/>
@@ -2799,17 +2795,8 @@
           <w:rFonts w:asciiTheme="minorHAnsi" w:hAnsiTheme="minorHAnsi"/>
           <w:b/>
         </w:rPr>
-        <w:t xml:space="preserve">Total </w:t>
-      </w:r>
-      <w:proofErr w:type="spellStart"/>
-      <w:r>
-        <w:rPr>
-          <w:rFonts w:asciiTheme="minorHAnsi" w:hAnsiTheme="minorHAnsi"/>
-          <w:b/>
-        </w:rPr>
-        <w:t>CPUh</w:t>
-      </w:r>
-      <w:proofErr w:type="spellEnd"/>
+        <w:t>Total CPUh</w:t>
+      </w:r>
       <w:r>
         <w:rPr>
           <w:rFonts w:asciiTheme="minorHAnsi" w:hAnsiTheme="minorHAnsi"/>
@@ -2835,23 +2822,7 @@
           <w:rFonts w:asciiTheme="minorHAnsi" w:hAnsiTheme="minorHAnsi"/>
           <w:highlight w:val="cyan"/>
         </w:rPr>
-        <w:t xml:space="preserve">er total </w:t>
-      </w:r>
-      <w:proofErr w:type="spellStart"/>
-      <w:r>
-        <w:rPr>
-          <w:rFonts w:asciiTheme="minorHAnsi" w:hAnsiTheme="minorHAnsi"/>
-          <w:highlight w:val="cyan"/>
-        </w:rPr>
-        <w:t>CPUh</w:t>
-      </w:r>
-      <w:proofErr w:type="spellEnd"/>
-      <w:r>
-        <w:rPr>
-          <w:rFonts w:asciiTheme="minorHAnsi" w:hAnsiTheme="minorHAnsi"/>
-          <w:highlight w:val="cyan"/>
-        </w:rPr>
-        <w:t xml:space="preserve"> from resource calculation specified in Section 5 </w:t>
+        <w:t xml:space="preserve">er total CPUh from resource calculation specified in Section 5 </w:t>
       </w:r>
       <w:r>
         <w:rPr>
@@ -2921,35 +2892,7 @@
         <w:rPr>
           <w:rFonts w:asciiTheme="minorHAnsi" w:hAnsiTheme="minorHAnsi" w:cs="Arial"/>
         </w:rPr>
-        <w:t xml:space="preserve">By default, projects are granted 500 </w:t>
-      </w:r>
-      <w:proofErr w:type="spellStart"/>
-      <w:r>
-        <w:rPr>
-          <w:rFonts w:asciiTheme="minorHAnsi" w:hAnsiTheme="minorHAnsi" w:cs="Arial"/>
-        </w:rPr>
-        <w:t>GiB</w:t>
-      </w:r>
-      <w:proofErr w:type="spellEnd"/>
-      <w:r>
-        <w:rPr>
-          <w:rFonts w:asciiTheme="minorHAnsi" w:hAnsiTheme="minorHAnsi" w:cs="Arial"/>
-        </w:rPr>
-        <w:t xml:space="preserve"> of disk space. If you require more than </w:t>
-      </w:r>
-      <w:proofErr w:type="gramStart"/>
-      <w:r>
-        <w:rPr>
-          <w:rFonts w:asciiTheme="minorHAnsi" w:hAnsiTheme="minorHAnsi" w:cs="Arial"/>
-        </w:rPr>
-        <w:t>this</w:t>
-      </w:r>
-      <w:proofErr w:type="gramEnd"/>
-      <w:r>
-        <w:rPr>
-          <w:rFonts w:asciiTheme="minorHAnsi" w:hAnsiTheme="minorHAnsi" w:cs="Arial"/>
-        </w:rPr>
-        <w:t xml:space="preserve"> you should specify this here and justify t</w:t>
+        <w:t>By default, projects are granted 500 GiB of disk space. If you require more than this you should specify this here and justify t</w:t>
       </w:r>
       <w:r>
         <w:rPr>
@@ -2993,23 +2936,7 @@
           <w:rFonts w:asciiTheme="minorHAnsi" w:hAnsiTheme="minorHAnsi" w:cs="Arial"/>
           <w:highlight w:val="cyan"/>
         </w:rPr>
-        <w:t xml:space="preserve">[Specify disk space requirements if larger than 500 </w:t>
-      </w:r>
-      <w:proofErr w:type="spellStart"/>
-      <w:r>
-        <w:rPr>
-          <w:rFonts w:asciiTheme="minorHAnsi" w:hAnsiTheme="minorHAnsi" w:cs="Arial"/>
-          <w:highlight w:val="cyan"/>
-        </w:rPr>
-        <w:t>GiB</w:t>
-      </w:r>
-      <w:proofErr w:type="spellEnd"/>
-      <w:r>
-        <w:rPr>
-          <w:rFonts w:asciiTheme="minorHAnsi" w:hAnsiTheme="minorHAnsi" w:cs="Arial"/>
-          <w:highlight w:val="cyan"/>
-        </w:rPr>
-        <w:t>]</w:t>
+        <w:t>[Specify disk space requirements if larger than 500 GiB]</w:t>
       </w:r>
     </w:p>
     <w:p>
@@ -3104,21 +3031,7 @@
         <w:rPr>
           <w:rFonts w:asciiTheme="minorHAnsi" w:hAnsiTheme="minorHAnsi" w:cs="Arial"/>
         </w:rPr>
-        <w:t xml:space="preserve">total </w:t>
-      </w:r>
-      <w:proofErr w:type="spellStart"/>
-      <w:r>
-        <w:rPr>
-          <w:rFonts w:asciiTheme="minorHAnsi" w:hAnsiTheme="minorHAnsi" w:cs="Arial"/>
-        </w:rPr>
-        <w:t>CPUh</w:t>
-      </w:r>
-      <w:proofErr w:type="spellEnd"/>
-      <w:r>
-        <w:rPr>
-          <w:rFonts w:asciiTheme="minorHAnsi" w:hAnsiTheme="minorHAnsi" w:cs="Arial"/>
-        </w:rPr>
-        <w:t xml:space="preserve"> </w:t>
+        <w:t xml:space="preserve">total CPUh </w:t>
       </w:r>
       <w:r>
         <w:rPr>
@@ -3149,16 +3062,8 @@
         <w:rPr>
           <w:rFonts w:asciiTheme="minorHAnsi" w:hAnsiTheme="minorHAnsi" w:cs="Arial"/>
         </w:rPr>
-        <w:t xml:space="preserve"> if more than 500 </w:t>
-      </w:r>
-      <w:proofErr w:type="spellStart"/>
-      <w:r>
-        <w:rPr>
-          <w:rFonts w:asciiTheme="minorHAnsi" w:hAnsiTheme="minorHAnsi" w:cs="Arial"/>
-        </w:rPr>
-        <w:t>GiB</w:t>
-      </w:r>
-      <w:proofErr w:type="spellEnd"/>
+        <w:t xml:space="preserve"> if more than 500 GiB</w:t>
+      </w:r>
       <w:r>
         <w:rPr>
           <w:rFonts w:asciiTheme="minorHAnsi" w:hAnsiTheme="minorHAnsi" w:cs="Arial"/>
@@ -3333,177 +3238,109 @@
           <w:rFonts w:asciiTheme="minorHAnsi" w:hAnsiTheme="minorHAnsi" w:cs="Arial"/>
           <w:highlight w:val="cyan"/>
         </w:rPr>
+        <w:t>[Enter estimated total size in MiB/</w:t>
+      </w:r>
+      <w:r>
+        <w:rPr>
+          <w:rFonts w:asciiTheme="minorHAnsi" w:hAnsiTheme="minorHAnsi" w:cs="Arial"/>
+          <w:highlight w:val="cyan"/>
+        </w:rPr>
+        <w:t>G</w:t>
+      </w:r>
+      <w:r>
+        <w:rPr>
+          <w:rFonts w:asciiTheme="minorHAnsi" w:hAnsiTheme="minorHAnsi" w:cs="Arial"/>
+          <w:highlight w:val="cyan"/>
+        </w:rPr>
+        <w:t>i</w:t>
+      </w:r>
+      <w:r>
+        <w:rPr>
+          <w:rFonts w:asciiTheme="minorHAnsi" w:hAnsiTheme="minorHAnsi" w:cs="Arial"/>
+          <w:highlight w:val="cyan"/>
+        </w:rPr>
+        <w:t>B/T</w:t>
+      </w:r>
+      <w:r>
+        <w:rPr>
+          <w:rFonts w:asciiTheme="minorHAnsi" w:hAnsiTheme="minorHAnsi" w:cs="Arial"/>
+          <w:highlight w:val="cyan"/>
+        </w:rPr>
+        <w:t>i</w:t>
+      </w:r>
+      <w:r>
+        <w:rPr>
+          <w:rFonts w:asciiTheme="minorHAnsi" w:hAnsiTheme="minorHAnsi" w:cs="Arial"/>
+          <w:highlight w:val="cyan"/>
+        </w:rPr>
+        <w:t>B]</w:t>
+      </w:r>
+    </w:p>
+    <w:p>
+      <w:pPr>
+        <w:spacing w:before="120" w:after="120"/>
+        <w:rPr>
+          <w:rFonts w:asciiTheme="minorHAnsi" w:hAnsiTheme="minorHAnsi" w:cs="Arial"/>
+          <w:b/>
+        </w:rPr>
+      </w:pPr>
+      <w:r>
+        <w:rPr>
+          <w:rFonts w:asciiTheme="minorHAnsi" w:hAnsiTheme="minorHAnsi" w:cs="Arial"/>
+          <w:b/>
+        </w:rPr>
+        <w:t>7.3 How much data is produced by each job?</w:t>
+      </w:r>
+    </w:p>
+    <w:p>
+      <w:pPr>
+        <w:spacing w:before="120" w:after="120"/>
+        <w:rPr>
+          <w:rFonts w:asciiTheme="minorHAnsi" w:hAnsiTheme="minorHAnsi" w:cs="Arial"/>
+        </w:rPr>
+      </w:pPr>
+      <w:r>
+        <w:rPr>
+          <w:rFonts w:asciiTheme="minorHAnsi" w:hAnsiTheme="minorHAnsi" w:cs="Arial"/>
+          <w:highlight w:val="cyan"/>
+        </w:rPr>
         <w:t xml:space="preserve">[Enter estimated total size in </w:t>
       </w:r>
-      <w:proofErr w:type="spellStart"/>
       <w:r>
         <w:rPr>
           <w:rFonts w:asciiTheme="minorHAnsi" w:hAnsiTheme="minorHAnsi" w:cs="Arial"/>
           <w:highlight w:val="cyan"/>
         </w:rPr>
-        <w:t>MiB</w:t>
-      </w:r>
-      <w:proofErr w:type="spellEnd"/>
+        <w:t>MiB/</w:t>
+      </w:r>
       <w:r>
         <w:rPr>
           <w:rFonts w:asciiTheme="minorHAnsi" w:hAnsiTheme="minorHAnsi" w:cs="Arial"/>
           <w:highlight w:val="cyan"/>
         </w:rPr>
-        <w:t>/</w:t>
-      </w:r>
-      <w:proofErr w:type="spellStart"/>
+        <w:t>G</w:t>
+      </w:r>
       <w:r>
         <w:rPr>
           <w:rFonts w:asciiTheme="minorHAnsi" w:hAnsiTheme="minorHAnsi" w:cs="Arial"/>
           <w:highlight w:val="cyan"/>
         </w:rPr>
-        <w:t>G</w:t>
+        <w:t>i</w:t>
       </w:r>
       <w:r>
         <w:rPr>
           <w:rFonts w:asciiTheme="minorHAnsi" w:hAnsiTheme="minorHAnsi" w:cs="Arial"/>
           <w:highlight w:val="cyan"/>
         </w:rPr>
-        <w:t>i</w:t>
+        <w:t>B/T</w:t>
       </w:r>
       <w:r>
         <w:rPr>
           <w:rFonts w:asciiTheme="minorHAnsi" w:hAnsiTheme="minorHAnsi" w:cs="Arial"/>
           <w:highlight w:val="cyan"/>
         </w:rPr>
-        <w:t>B</w:t>
-      </w:r>
-      <w:proofErr w:type="spellEnd"/>
-      <w:r>
-        <w:rPr>
-          <w:rFonts w:asciiTheme="minorHAnsi" w:hAnsiTheme="minorHAnsi" w:cs="Arial"/>
-          <w:highlight w:val="cyan"/>
-        </w:rPr>
-        <w:t>/</w:t>
-      </w:r>
-      <w:proofErr w:type="spellStart"/>
-      <w:r>
-        <w:rPr>
-          <w:rFonts w:asciiTheme="minorHAnsi" w:hAnsiTheme="minorHAnsi" w:cs="Arial"/>
-          <w:highlight w:val="cyan"/>
-        </w:rPr>
-        <w:t>T</w:t>
-      </w:r>
-      <w:r>
-        <w:rPr>
-          <w:rFonts w:asciiTheme="minorHAnsi" w:hAnsiTheme="minorHAnsi" w:cs="Arial"/>
-          <w:highlight w:val="cyan"/>
-        </w:rPr>
-        <w:t>i</w:t>
-      </w:r>
-      <w:r>
-        <w:rPr>
-          <w:rFonts w:asciiTheme="minorHAnsi" w:hAnsiTheme="minorHAnsi" w:cs="Arial"/>
-          <w:highlight w:val="cyan"/>
-        </w:rPr>
-        <w:t>B</w:t>
-      </w:r>
-      <w:proofErr w:type="spellEnd"/>
-      <w:r>
-        <w:rPr>
-          <w:rFonts w:asciiTheme="minorHAnsi" w:hAnsiTheme="minorHAnsi" w:cs="Arial"/>
-          <w:highlight w:val="cyan"/>
-        </w:rPr>
-        <w:t>]</w:t>
-      </w:r>
-    </w:p>
-    <w:p>
-      <w:pPr>
-        <w:spacing w:before="120" w:after="120"/>
-        <w:rPr>
-          <w:rFonts w:asciiTheme="minorHAnsi" w:hAnsiTheme="minorHAnsi" w:cs="Arial"/>
-          <w:b/>
-        </w:rPr>
-      </w:pPr>
-      <w:r>
-        <w:rPr>
-          <w:rFonts w:asciiTheme="minorHAnsi" w:hAnsiTheme="minorHAnsi" w:cs="Arial"/>
-          <w:b/>
-        </w:rPr>
-        <w:t>7.3 How much data is produced by each job?</w:t>
-      </w:r>
-    </w:p>
-    <w:p>
-      <w:pPr>
-        <w:spacing w:before="120" w:after="120"/>
-        <w:rPr>
-          <w:rFonts w:asciiTheme="minorHAnsi" w:hAnsiTheme="minorHAnsi" w:cs="Arial"/>
-        </w:rPr>
-      </w:pPr>
-      <w:r>
-        <w:rPr>
-          <w:rFonts w:asciiTheme="minorHAnsi" w:hAnsiTheme="minorHAnsi" w:cs="Arial"/>
-          <w:highlight w:val="cyan"/>
-        </w:rPr>
-        <w:t xml:space="preserve">[Enter estimated total size in </w:t>
-      </w:r>
-      <w:proofErr w:type="spellStart"/>
-      <w:r>
-        <w:rPr>
-          <w:rFonts w:asciiTheme="minorHAnsi" w:hAnsiTheme="minorHAnsi" w:cs="Arial"/>
-          <w:highlight w:val="cyan"/>
-        </w:rPr>
-        <w:t>MiB</w:t>
-      </w:r>
-      <w:proofErr w:type="spellEnd"/>
-      <w:r>
-        <w:rPr>
-          <w:rFonts w:asciiTheme="minorHAnsi" w:hAnsiTheme="minorHAnsi" w:cs="Arial"/>
-          <w:highlight w:val="cyan"/>
-        </w:rPr>
-        <w:t>/</w:t>
-      </w:r>
-      <w:proofErr w:type="spellStart"/>
-      <w:r>
-        <w:rPr>
-          <w:rFonts w:asciiTheme="minorHAnsi" w:hAnsiTheme="minorHAnsi" w:cs="Arial"/>
-          <w:highlight w:val="cyan"/>
-        </w:rPr>
-        <w:t>G</w:t>
-      </w:r>
-      <w:r>
-        <w:rPr>
-          <w:rFonts w:asciiTheme="minorHAnsi" w:hAnsiTheme="minorHAnsi" w:cs="Arial"/>
-          <w:highlight w:val="cyan"/>
-        </w:rPr>
-        <w:t>i</w:t>
-      </w:r>
-      <w:r>
-        <w:rPr>
-          <w:rFonts w:asciiTheme="minorHAnsi" w:hAnsiTheme="minorHAnsi" w:cs="Arial"/>
-          <w:highlight w:val="cyan"/>
-        </w:rPr>
-        <w:t>B</w:t>
-      </w:r>
-      <w:proofErr w:type="spellEnd"/>
-      <w:r>
-        <w:rPr>
-          <w:rFonts w:asciiTheme="minorHAnsi" w:hAnsiTheme="minorHAnsi" w:cs="Arial"/>
-          <w:highlight w:val="cyan"/>
-        </w:rPr>
-        <w:t>/</w:t>
-      </w:r>
-      <w:proofErr w:type="spellStart"/>
-      <w:r>
-        <w:rPr>
-          <w:rFonts w:asciiTheme="minorHAnsi" w:hAnsiTheme="minorHAnsi" w:cs="Arial"/>
-          <w:highlight w:val="cyan"/>
-        </w:rPr>
-        <w:t>T</w:t>
-      </w:r>
-      <w:r>
-        <w:rPr>
-          <w:rFonts w:asciiTheme="minorHAnsi" w:hAnsiTheme="minorHAnsi" w:cs="Arial"/>
-          <w:highlight w:val="cyan"/>
-        </w:rPr>
         <w:t>iB</w:t>
       </w:r>
-      <w:proofErr w:type="spellEnd"/>
       <w:r>
         <w:rPr>
           <w:rFonts w:asciiTheme="minorHAnsi" w:hAnsiTheme="minorHAnsi" w:cs="Arial"/>
@@ -7167,7 +7004,7 @@
 </file>
 
 <file path=customXml/itemProps1.xml><?xml version="1.0" encoding="utf-8"?>
-<ds:datastoreItem xmlns:ds="http://schemas.openxmlformats.org/officeDocument/2006/customXml" ds:itemID="{199E1709-63A3-0E42-907F-73CF87A7A911}">
+<ds:datastoreItem xmlns:ds="http://schemas.openxmlformats.org/officeDocument/2006/customXml" ds:itemID="{9F622039-8AC4-614F-BD3C-EDB5EBA25906}">
   <ds:schemaRefs>
     <ds:schemaRef ds:uri="http://schemas.openxmlformats.org/officeDocument/2006/bibliography"/>
   </ds:schemaRefs>

</xml_diff>

<commit_message>
Updated units from CPUh to Core-h
</commit_message>
<xml_diff>
--- a/access/ta/Cirrus-TA-Instant-form.docx
+++ b/access/ta/Cirrus-TA-Instant-form.docx
@@ -72,7 +72,7 @@
                         <a:effectLst/>
                         <a:extLst>
                           <a:ext uri="{C572A759-6A51-4108-AA02-DFA0A04FC94B}">
-                            <ma14:wrappingTextBoxFlag xmlns="" xmlns:mo="http://schemas.microsoft.com/office/mac/office/2008/main" xmlns:mv="urn:schemas-microsoft-com:mac:vml" xmlns:o="urn:schemas-microsoft-com:office:office" xmlns:v="urn:schemas-microsoft-com:vml" xmlns:w10="urn:schemas-microsoft-com:office:word" xmlns:w="http://schemas.openxmlformats.org/wordprocessingml/2006/main" xmlns:ma14="http://schemas.microsoft.com/office/mac/drawingml/2011/main"/>
+                            <ma14:wrappingTextBoxFlag xmlns:ma14="http://schemas.microsoft.com/office/mac/drawingml/2011/main" xmlns:w="http://schemas.openxmlformats.org/wordprocessingml/2006/main" xmlns:w10="urn:schemas-microsoft-com:office:word" xmlns:v="urn:schemas-microsoft-com:vml" xmlns:o="urn:schemas-microsoft-com:office:office" xmlns:mv="urn:schemas-microsoft-com:mac:vml" xmlns:mo="http://schemas.microsoft.com/office/mac/office/2008/main" xmlns=""/>
                           </a:ext>
                         </a:extLst>
                       </wps:spPr>
@@ -149,7 +149,7 @@
               </wp:anchor>
             </w:drawing>
           </mc:Choice>
-          <mc:Fallback xmlns:mo="http://schemas.microsoft.com/office/mac/office/2008/main" xmlns:mv="urn:schemas-microsoft-com:mac:vml">
+          <mc:Fallback xmlns:mv="urn:schemas-microsoft-com:mac:vml" xmlns:mo="http://schemas.microsoft.com/office/mac/office/2008/main">
             <w:pict>
               <v:shapetype w14:anchorId="0268AE57" id="_x0000_t202" coordsize="21600,21600" o:spt="202" path="m0,0l0,21600,21600,21600,21600,0xe">
                 <v:stroke joinstyle="miter"/>
@@ -494,7 +494,19 @@
         <w:rPr>
           <w:rFonts w:asciiTheme="minorHAnsi" w:hAnsiTheme="minorHAnsi"/>
         </w:rPr>
-        <w:t>000 CPUh</w:t>
+        <w:t xml:space="preserve">000 </w:t>
+      </w:r>
+      <w:r>
+        <w:rPr>
+          <w:rFonts w:asciiTheme="minorHAnsi" w:hAnsiTheme="minorHAnsi"/>
+        </w:rPr>
+        <w:t>Core-</w:t>
+      </w:r>
+      <w:r>
+        <w:rPr>
+          <w:rFonts w:asciiTheme="minorHAnsi" w:hAnsiTheme="minorHAnsi"/>
+        </w:rPr>
+        <w:t>h</w:t>
       </w:r>
       <w:r>
         <w:rPr>
@@ -2725,8 +2737,6 @@
         </w:rPr>
         <w:t>ess projects receive up to 20</w:t>
       </w:r>
-      <w:bookmarkStart w:id="0" w:name="_GoBack"/>
-      <w:bookmarkEnd w:id="0"/>
       <w:r>
         <w:rPr>
           <w:rFonts w:asciiTheme="minorHAnsi" w:hAnsiTheme="minorHAnsi" w:cs="Arial"/>
@@ -2743,7 +2753,19 @@
         <w:rPr>
           <w:rFonts w:asciiTheme="minorHAnsi" w:hAnsiTheme="minorHAnsi" w:cs="Arial"/>
         </w:rPr>
-        <w:t>CPUh</w:t>
+        <w:t>C</w:t>
+      </w:r>
+      <w:r>
+        <w:rPr>
+          <w:rFonts w:asciiTheme="minorHAnsi" w:hAnsiTheme="minorHAnsi" w:cs="Arial"/>
+        </w:rPr>
+        <w:t>ore-</w:t>
+      </w:r>
+      <w:r>
+        <w:rPr>
+          <w:rFonts w:asciiTheme="minorHAnsi" w:hAnsiTheme="minorHAnsi" w:cs="Arial"/>
+        </w:rPr>
+        <w:t>h</w:t>
       </w:r>
       <w:r>
         <w:rPr>
@@ -2795,7 +2817,21 @@
           <w:rFonts w:asciiTheme="minorHAnsi" w:hAnsiTheme="minorHAnsi"/>
           <w:b/>
         </w:rPr>
-        <w:t>Total CPUh</w:t>
+        <w:t>Total C</w:t>
+      </w:r>
+      <w:r>
+        <w:rPr>
+          <w:rFonts w:asciiTheme="minorHAnsi" w:hAnsiTheme="minorHAnsi"/>
+          <w:b/>
+        </w:rPr>
+        <w:t>ore-</w:t>
+      </w:r>
+      <w:r>
+        <w:rPr>
+          <w:rFonts w:asciiTheme="minorHAnsi" w:hAnsiTheme="minorHAnsi"/>
+          <w:b/>
+        </w:rPr>
+        <w:t>h</w:t>
       </w:r>
       <w:r>
         <w:rPr>
@@ -2822,7 +2858,21 @@
           <w:rFonts w:asciiTheme="minorHAnsi" w:hAnsiTheme="minorHAnsi"/>
           <w:highlight w:val="cyan"/>
         </w:rPr>
-        <w:t xml:space="preserve">er total CPUh from resource calculation specified in Section 5 </w:t>
+        <w:t>er total C</w:t>
+      </w:r>
+      <w:r>
+        <w:rPr>
+          <w:rFonts w:asciiTheme="minorHAnsi" w:hAnsiTheme="minorHAnsi"/>
+          <w:highlight w:val="cyan"/>
+        </w:rPr>
+        <w:t>ore-</w:t>
+      </w:r>
+      <w:r>
+        <w:rPr>
+          <w:rFonts w:asciiTheme="minorHAnsi" w:hAnsiTheme="minorHAnsi"/>
+          <w:highlight w:val="cyan"/>
+        </w:rPr>
+        <w:t xml:space="preserve">h from resource calculation specified in Section 5 </w:t>
       </w:r>
       <w:r>
         <w:rPr>
@@ -2892,7 +2942,35 @@
         <w:rPr>
           <w:rFonts w:asciiTheme="minorHAnsi" w:hAnsiTheme="minorHAnsi" w:cs="Arial"/>
         </w:rPr>
-        <w:t>By default, projects are granted 500 GiB of disk space. If you require more than this you should specify this here and justify t</w:t>
+        <w:t xml:space="preserve">By default, projects are granted 500 </w:t>
+      </w:r>
+      <w:proofErr w:type="spellStart"/>
+      <w:r>
+        <w:rPr>
+          <w:rFonts w:asciiTheme="minorHAnsi" w:hAnsiTheme="minorHAnsi" w:cs="Arial"/>
+        </w:rPr>
+        <w:t>GiB</w:t>
+      </w:r>
+      <w:proofErr w:type="spellEnd"/>
+      <w:r>
+        <w:rPr>
+          <w:rFonts w:asciiTheme="minorHAnsi" w:hAnsiTheme="minorHAnsi" w:cs="Arial"/>
+        </w:rPr>
+        <w:t xml:space="preserve"> of disk space. If you require more than </w:t>
+      </w:r>
+      <w:proofErr w:type="gramStart"/>
+      <w:r>
+        <w:rPr>
+          <w:rFonts w:asciiTheme="minorHAnsi" w:hAnsiTheme="minorHAnsi" w:cs="Arial"/>
+        </w:rPr>
+        <w:t>this</w:t>
+      </w:r>
+      <w:proofErr w:type="gramEnd"/>
+      <w:r>
+        <w:rPr>
+          <w:rFonts w:asciiTheme="minorHAnsi" w:hAnsiTheme="minorHAnsi" w:cs="Arial"/>
+        </w:rPr>
+        <w:t xml:space="preserve"> you should specify this here and justify t</w:t>
       </w:r>
       <w:r>
         <w:rPr>
@@ -2936,7 +3014,23 @@
           <w:rFonts w:asciiTheme="minorHAnsi" w:hAnsiTheme="minorHAnsi" w:cs="Arial"/>
           <w:highlight w:val="cyan"/>
         </w:rPr>
-        <w:t>[Specify disk space requirements if larger than 500 GiB]</w:t>
+        <w:t xml:space="preserve">[Specify disk space requirements if larger than 500 </w:t>
+      </w:r>
+      <w:proofErr w:type="spellStart"/>
+      <w:r>
+        <w:rPr>
+          <w:rFonts w:asciiTheme="minorHAnsi" w:hAnsiTheme="minorHAnsi" w:cs="Arial"/>
+          <w:highlight w:val="cyan"/>
+        </w:rPr>
+        <w:t>GiB</w:t>
+      </w:r>
+      <w:proofErr w:type="spellEnd"/>
+      <w:r>
+        <w:rPr>
+          <w:rFonts w:asciiTheme="minorHAnsi" w:hAnsiTheme="minorHAnsi" w:cs="Arial"/>
+          <w:highlight w:val="cyan"/>
+        </w:rPr>
+        <w:t>]</w:t>
       </w:r>
     </w:p>
     <w:p>
@@ -3031,7 +3125,21 @@
         <w:rPr>
           <w:rFonts w:asciiTheme="minorHAnsi" w:hAnsiTheme="minorHAnsi" w:cs="Arial"/>
         </w:rPr>
-        <w:t xml:space="preserve">total CPUh </w:t>
+        <w:t xml:space="preserve">total </w:t>
+      </w:r>
+      <w:r>
+        <w:rPr>
+          <w:rFonts w:asciiTheme="minorHAnsi" w:hAnsiTheme="minorHAnsi" w:cs="Arial"/>
+        </w:rPr>
+        <w:t>Core-</w:t>
+      </w:r>
+      <w:bookmarkStart w:id="0" w:name="_GoBack"/>
+      <w:bookmarkEnd w:id="0"/>
+      <w:r>
+        <w:rPr>
+          <w:rFonts w:asciiTheme="minorHAnsi" w:hAnsiTheme="minorHAnsi" w:cs="Arial"/>
+        </w:rPr>
+        <w:t xml:space="preserve">h </w:t>
       </w:r>
       <w:r>
         <w:rPr>
@@ -3062,8 +3170,16 @@
         <w:rPr>
           <w:rFonts w:asciiTheme="minorHAnsi" w:hAnsiTheme="minorHAnsi" w:cs="Arial"/>
         </w:rPr>
-        <w:t xml:space="preserve"> if more than 500 GiB</w:t>
-      </w:r>
+        <w:t xml:space="preserve"> if more than 500 </w:t>
+      </w:r>
+      <w:proofErr w:type="spellStart"/>
+      <w:r>
+        <w:rPr>
+          <w:rFonts w:asciiTheme="minorHAnsi" w:hAnsiTheme="minorHAnsi" w:cs="Arial"/>
+        </w:rPr>
+        <w:t>GiB</w:t>
+      </w:r>
+      <w:proofErr w:type="spellEnd"/>
       <w:r>
         <w:rPr>
           <w:rFonts w:asciiTheme="minorHAnsi" w:hAnsiTheme="minorHAnsi" w:cs="Arial"/>
@@ -3238,13 +3354,30 @@
           <w:rFonts w:asciiTheme="minorHAnsi" w:hAnsiTheme="minorHAnsi" w:cs="Arial"/>
           <w:highlight w:val="cyan"/>
         </w:rPr>
-        <w:t>[Enter estimated total size in MiB/</w:t>
-      </w:r>
+        <w:t xml:space="preserve">[Enter estimated total size in </w:t>
+      </w:r>
+      <w:proofErr w:type="spellStart"/>
       <w:r>
         <w:rPr>
           <w:rFonts w:asciiTheme="minorHAnsi" w:hAnsiTheme="minorHAnsi" w:cs="Arial"/>
           <w:highlight w:val="cyan"/>
         </w:rPr>
+        <w:t>MiB</w:t>
+      </w:r>
+      <w:proofErr w:type="spellEnd"/>
+      <w:r>
+        <w:rPr>
+          <w:rFonts w:asciiTheme="minorHAnsi" w:hAnsiTheme="minorHAnsi" w:cs="Arial"/>
+          <w:highlight w:val="cyan"/>
+        </w:rPr>
+        <w:t>/</w:t>
+      </w:r>
+      <w:proofErr w:type="spellStart"/>
+      <w:r>
+        <w:rPr>
+          <w:rFonts w:asciiTheme="minorHAnsi" w:hAnsiTheme="minorHAnsi" w:cs="Arial"/>
+          <w:highlight w:val="cyan"/>
+        </w:rPr>
         <w:t>G</w:t>
       </w:r>
       <w:r>
@@ -3259,13 +3392,29 @@
           <w:rFonts w:asciiTheme="minorHAnsi" w:hAnsiTheme="minorHAnsi" w:cs="Arial"/>
           <w:highlight w:val="cyan"/>
         </w:rPr>
-        <w:t>B/T</w:t>
-      </w:r>
+        <w:t>B</w:t>
+      </w:r>
+      <w:proofErr w:type="spellEnd"/>
       <w:r>
         <w:rPr>
           <w:rFonts w:asciiTheme="minorHAnsi" w:hAnsiTheme="minorHAnsi" w:cs="Arial"/>
           <w:highlight w:val="cyan"/>
         </w:rPr>
+        <w:t>/</w:t>
+      </w:r>
+      <w:proofErr w:type="spellStart"/>
+      <w:r>
+        <w:rPr>
+          <w:rFonts w:asciiTheme="minorHAnsi" w:hAnsiTheme="minorHAnsi" w:cs="Arial"/>
+          <w:highlight w:val="cyan"/>
+        </w:rPr>
+        <w:t>T</w:t>
+      </w:r>
+      <w:r>
+        <w:rPr>
+          <w:rFonts w:asciiTheme="minorHAnsi" w:hAnsiTheme="minorHAnsi" w:cs="Arial"/>
+          <w:highlight w:val="cyan"/>
+        </w:rPr>
         <w:t>i</w:t>
       </w:r>
       <w:r>
@@ -3273,7 +3422,15 @@
           <w:rFonts w:asciiTheme="minorHAnsi" w:hAnsiTheme="minorHAnsi" w:cs="Arial"/>
           <w:highlight w:val="cyan"/>
         </w:rPr>
-        <w:t>B]</w:t>
+        <w:t>B</w:t>
+      </w:r>
+      <w:proofErr w:type="spellEnd"/>
+      <w:r>
+        <w:rPr>
+          <w:rFonts w:asciiTheme="minorHAnsi" w:hAnsiTheme="minorHAnsi" w:cs="Arial"/>
+          <w:highlight w:val="cyan"/>
+        </w:rPr>
+        <w:t>]</w:t>
       </w:r>
     </w:p>
     <w:p>
@@ -3306,18 +3463,28 @@
         </w:rPr>
         <w:t xml:space="preserve">[Enter estimated total size in </w:t>
       </w:r>
+      <w:proofErr w:type="spellStart"/>
       <w:r>
         <w:rPr>
           <w:rFonts w:asciiTheme="minorHAnsi" w:hAnsiTheme="minorHAnsi" w:cs="Arial"/>
           <w:highlight w:val="cyan"/>
         </w:rPr>
-        <w:t>MiB/</w:t>
-      </w:r>
+        <w:t>MiB</w:t>
+      </w:r>
+      <w:proofErr w:type="spellEnd"/>
       <w:r>
         <w:rPr>
           <w:rFonts w:asciiTheme="minorHAnsi" w:hAnsiTheme="minorHAnsi" w:cs="Arial"/>
           <w:highlight w:val="cyan"/>
         </w:rPr>
+        <w:t>/</w:t>
+      </w:r>
+      <w:proofErr w:type="spellStart"/>
+      <w:r>
+        <w:rPr>
+          <w:rFonts w:asciiTheme="minorHAnsi" w:hAnsiTheme="minorHAnsi" w:cs="Arial"/>
+          <w:highlight w:val="cyan"/>
+        </w:rPr>
         <w:t>G</w:t>
       </w:r>
       <w:r>
@@ -3332,15 +3499,32 @@
           <w:rFonts w:asciiTheme="minorHAnsi" w:hAnsiTheme="minorHAnsi" w:cs="Arial"/>
           <w:highlight w:val="cyan"/>
         </w:rPr>
-        <w:t>B/T</w:t>
-      </w:r>
+        <w:t>B</w:t>
+      </w:r>
+      <w:proofErr w:type="spellEnd"/>
       <w:r>
         <w:rPr>
           <w:rFonts w:asciiTheme="minorHAnsi" w:hAnsiTheme="minorHAnsi" w:cs="Arial"/>
           <w:highlight w:val="cyan"/>
         </w:rPr>
+        <w:t>/</w:t>
+      </w:r>
+      <w:proofErr w:type="spellStart"/>
+      <w:r>
+        <w:rPr>
+          <w:rFonts w:asciiTheme="minorHAnsi" w:hAnsiTheme="minorHAnsi" w:cs="Arial"/>
+          <w:highlight w:val="cyan"/>
+        </w:rPr>
+        <w:t>T</w:t>
+      </w:r>
+      <w:r>
+        <w:rPr>
+          <w:rFonts w:asciiTheme="minorHAnsi" w:hAnsiTheme="minorHAnsi" w:cs="Arial"/>
+          <w:highlight w:val="cyan"/>
+        </w:rPr>
         <w:t>iB</w:t>
       </w:r>
+      <w:proofErr w:type="spellEnd"/>
       <w:r>
         <w:rPr>
           <w:rFonts w:asciiTheme="minorHAnsi" w:hAnsiTheme="minorHAnsi" w:cs="Arial"/>
@@ -7004,7 +7188,7 @@
 </file>
 
 <file path=customXml/itemProps1.xml><?xml version="1.0" encoding="utf-8"?>
-<ds:datastoreItem xmlns:ds="http://schemas.openxmlformats.org/officeDocument/2006/customXml" ds:itemID="{9F622039-8AC4-614F-BD3C-EDB5EBA25906}">
+<ds:datastoreItem xmlns:ds="http://schemas.openxmlformats.org/officeDocument/2006/customXml" ds:itemID="{4C22B1C9-62AC-3146-B195-A092C1D703CC}">
   <ds:schemaRefs>
     <ds:schemaRef ds:uri="http://schemas.openxmlformats.org/officeDocument/2006/bibliography"/>
   </ds:schemaRefs>

</xml_diff>

<commit_message>
access/instant.md,access/ta/Cirrus-TA-Instant-form.docx: added 800 GPUh limit
</commit_message>
<xml_diff>
--- a/access/ta/Cirrus-TA-Instant-form.docx
+++ b/access/ta/Cirrus-TA-Instant-form.docx
@@ -1,6 +1,6 @@
 
 <file path=word/document.xml><?xml version="1.0" encoding="utf-8"?>
-<w:document xmlns:wpc="http://schemas.microsoft.com/office/word/2010/wordprocessingCanvas" xmlns:cx="http://schemas.microsoft.com/office/drawing/2014/chartex" xmlns:cx1="http://schemas.microsoft.com/office/drawing/2015/9/8/chartex" xmlns:cx2="http://schemas.microsoft.com/office/drawing/2015/10/21/chartex" xmlns:cx3="http://schemas.microsoft.com/office/drawing/2016/5/9/chartex" xmlns:cx4="http://schemas.microsoft.com/office/drawing/2016/5/10/chartex" xmlns:cx5="http://schemas.microsoft.com/office/drawing/2016/5/11/chartex" xmlns:cx6="http://schemas.microsoft.com/office/drawing/2016/5/12/chartex" xmlns:cx7="http://schemas.microsoft.com/office/drawing/2016/5/13/chartex" xmlns:cx8="http://schemas.microsoft.com/office/drawing/2016/5/14/chartex" xmlns:mc="http://schemas.openxmlformats.org/markup-compatibility/2006" xmlns:aink="http://schemas.microsoft.com/office/drawing/2016/ink" xmlns:am3d="http://schemas.microsoft.com/office/drawing/2017/model3d" xmlns:o="urn:schemas-microsoft-com:office:office" xmlns:r="http://schemas.openxmlformats.org/officeDocument/2006/relationships" xmlns:m="http://schemas.openxmlformats.org/officeDocument/2006/math" xmlns:v="urn:schemas-microsoft-com:vml" xmlns:wp14="http://schemas.microsoft.com/office/word/2010/wordprocessingDrawing" xmlns:wp="http://schemas.openxmlformats.org/drawingml/2006/wordprocessingDrawing" xmlns:w10="urn:schemas-microsoft-com:office:word" xmlns:w="http://schemas.openxmlformats.org/wordprocessingml/2006/main" xmlns:w14="http://schemas.microsoft.com/office/word/2010/wordml" xmlns:w15="http://schemas.microsoft.com/office/word/2012/wordml" xmlns:w16cid="http://schemas.microsoft.com/office/word/2016/wordml/cid" xmlns:w16se="http://schemas.microsoft.com/office/word/2015/wordml/symex" xmlns:wpg="http://schemas.microsoft.com/office/word/2010/wordprocessingGroup" xmlns:wpi="http://schemas.microsoft.com/office/word/2010/wordprocessingInk" xmlns:wne="http://schemas.microsoft.com/office/word/2006/wordml" xmlns:wps="http://schemas.microsoft.com/office/word/2010/wordprocessingShape" mc:Ignorable="w14 w15 w16se w16cid wp14">
+<w:document xmlns:wpc="http://schemas.microsoft.com/office/word/2010/wordprocessingCanvas" xmlns:cx="http://schemas.microsoft.com/office/drawing/2014/chartex" xmlns:cx1="http://schemas.microsoft.com/office/drawing/2015/9/8/chartex" xmlns:cx2="http://schemas.microsoft.com/office/drawing/2015/10/21/chartex" xmlns:cx3="http://schemas.microsoft.com/office/drawing/2016/5/9/chartex" xmlns:cx4="http://schemas.microsoft.com/office/drawing/2016/5/10/chartex" xmlns:cx5="http://schemas.microsoft.com/office/drawing/2016/5/11/chartex" xmlns:cx6="http://schemas.microsoft.com/office/drawing/2016/5/12/chartex" xmlns:cx7="http://schemas.microsoft.com/office/drawing/2016/5/13/chartex" xmlns:cx8="http://schemas.microsoft.com/office/drawing/2016/5/14/chartex" xmlns:mc="http://schemas.openxmlformats.org/markup-compatibility/2006" xmlns:aink="http://schemas.microsoft.com/office/drawing/2016/ink" xmlns:am3d="http://schemas.microsoft.com/office/drawing/2017/model3d" xmlns:o="urn:schemas-microsoft-com:office:office" xmlns:r="http://schemas.openxmlformats.org/officeDocument/2006/relationships" xmlns:m="http://schemas.openxmlformats.org/officeDocument/2006/math" xmlns:v="urn:schemas-microsoft-com:vml" xmlns:wp14="http://schemas.microsoft.com/office/word/2010/wordprocessingDrawing" xmlns:wp="http://schemas.openxmlformats.org/drawingml/2006/wordprocessingDrawing" xmlns:w10="urn:schemas-microsoft-com:office:word" xmlns:w="http://schemas.openxmlformats.org/wordprocessingml/2006/main" xmlns:w14="http://schemas.microsoft.com/office/word/2010/wordml" xmlns:w15="http://schemas.microsoft.com/office/word/2012/wordml" xmlns:w16cex="http://schemas.microsoft.com/office/word/2018/wordml/cex" xmlns:w16cid="http://schemas.microsoft.com/office/word/2016/wordml/cid" xmlns:w16="http://schemas.microsoft.com/office/word/2018/wordml" xmlns:w16sdtdh="http://schemas.microsoft.com/office/word/2020/wordml/sdtdatahash" xmlns:w16se="http://schemas.microsoft.com/office/word/2015/wordml/symex" xmlns:wpg="http://schemas.microsoft.com/office/word/2010/wordprocessingGroup" xmlns:wpi="http://schemas.microsoft.com/office/word/2010/wordprocessingInk" xmlns:wne="http://schemas.microsoft.com/office/word/2006/wordml" xmlns:wps="http://schemas.microsoft.com/office/word/2010/wordprocessingShape" mc:Ignorable="w14 w15 w16se w16cid w16 w16cex w16sdtdh wp14">
   <w:background w:color="C6D9F1" w:themeColor="text2" w:themeTint="33"/>
   <w:body>
     <w:p>
@@ -72,7 +72,7 @@
                         <a:effectLst/>
                         <a:extLst>
                           <a:ext uri="{C572A759-6A51-4108-AA02-DFA0A04FC94B}">
-                            <ma14:wrappingTextBoxFlag xmlns:ma14="http://schemas.microsoft.com/office/mac/drawingml/2011/main" xmlns:w="http://schemas.openxmlformats.org/wordprocessingml/2006/main" xmlns:w10="urn:schemas-microsoft-com:office:word" xmlns:v="urn:schemas-microsoft-com:vml" xmlns:o="urn:schemas-microsoft-com:office:office" xmlns:mv="urn:schemas-microsoft-com:mac:vml" xmlns:mo="http://schemas.microsoft.com/office/mac/office/2008/main" xmlns=""/>
+                            <ma14:wrappingTextBoxFlag xmlns="" xmlns:mo="http://schemas.microsoft.com/office/mac/office/2008/main" xmlns:mv="urn:schemas-microsoft-com:mac:vml" xmlns:o="urn:schemas-microsoft-com:office:office" xmlns:v="urn:schemas-microsoft-com:vml" xmlns:w10="urn:schemas-microsoft-com:office:word" xmlns:w="http://schemas.openxmlformats.org/wordprocessingml/2006/main" xmlns:ma14="http://schemas.microsoft.com/office/mac/drawingml/2011/main"/>
                           </a:ext>
                         </a:extLst>
                       </wps:spPr>
@@ -149,13 +149,13 @@
               </wp:anchor>
             </w:drawing>
           </mc:Choice>
-          <mc:Fallback xmlns:mv="urn:schemas-microsoft-com:mac:vml" xmlns:mo="http://schemas.microsoft.com/office/mac/office/2008/main">
+          <mc:Fallback>
             <w:pict>
-              <v:shapetype w14:anchorId="0268AE57" id="_x0000_t202" coordsize="21600,21600" o:spt="202" path="m0,0l0,21600,21600,21600,21600,0xe">
+              <v:shapetype w14:anchorId="0268AE57" id="_x0000_t202" coordsize="21600,21600" o:spt="202" path="m,l,21600r21600,l21600,xe">
                 <v:stroke joinstyle="miter"/>
                 <v:path gradientshapeok="t" o:connecttype="rect"/>
               </v:shapetype>
-              <v:shape id="Text Box 2" o:spid="_x0000_s1026" type="#_x0000_t202" style="position:absolute;margin-left:-5pt;margin-top:18.9pt;width:466.95pt;height:39.9pt;z-index:251659264;visibility:visible;mso-wrap-style:square;mso-width-percent:0;mso-height-percent:0;mso-wrap-distance-left:9pt;mso-wrap-distance-top:0;mso-wrap-distance-right:9pt;mso-wrap-distance-bottom:0;mso-position-horizontal:absolute;mso-position-horizontal-relative:text;mso-position-vertical:absolute;mso-position-vertical-relative:text;mso-width-percent:0;mso-height-percent:0;mso-width-relative:margin;mso-height-relative:margin;v-text-anchor:top" o:gfxdata="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" fillcolor="#d99594 [1941]" strokecolor="#c0504d [3205]" strokeweight="3pt">
+              <v:shape id="Text Box 2" o:spid="_x0000_s1026" type="#_x0000_t202" style="position:absolute;margin-left:-5pt;margin-top:18.9pt;width:466.95pt;height:39.9pt;z-index:251659264;visibility:visible;mso-wrap-style:square;mso-width-percent:0;mso-height-percent:0;mso-wrap-distance-left:9pt;mso-wrap-distance-top:0;mso-wrap-distance-right:9pt;mso-wrap-distance-bottom:0;mso-position-horizontal:absolute;mso-position-horizontal-relative:text;mso-position-vertical:absolute;mso-position-vertical-relative:text;mso-width-percent:0;mso-height-percent:0;mso-width-relative:margin;mso-height-relative:margin;v-text-anchor:top" o:gfxdata="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" fillcolor="#d99594 [1941]" strokecolor="#c0504d [3205]" strokeweight="3pt">
                 <v:textbox>
                   <w:txbxContent>
                     <w:p>
@@ -494,6 +494,12 @@
         <w:rPr>
           <w:rFonts w:asciiTheme="minorHAnsi" w:hAnsiTheme="minorHAnsi"/>
         </w:rPr>
+        <w:t>,</w:t>
+      </w:r>
+      <w:r>
+        <w:rPr>
+          <w:rFonts w:asciiTheme="minorHAnsi" w:hAnsiTheme="minorHAnsi"/>
+        </w:rPr>
         <w:t xml:space="preserve">000 </w:t>
       </w:r>
       <w:r>
@@ -507,6 +513,26 @@
           <w:rFonts w:asciiTheme="minorHAnsi" w:hAnsiTheme="minorHAnsi"/>
         </w:rPr>
         <w:t>h</w:t>
+      </w:r>
+      <w:r>
+        <w:rPr>
+          <w:rFonts w:asciiTheme="minorHAnsi" w:hAnsiTheme="minorHAnsi"/>
+        </w:rPr>
+        <w:t xml:space="preserve"> </w:t>
+      </w:r>
+      <w:r>
+        <w:rPr>
+          <w:rFonts w:asciiTheme="minorHAnsi" w:hAnsiTheme="minorHAnsi"/>
+          <w:i/>
+          <w:iCs/>
+        </w:rPr>
+        <w:t>or</w:t>
+      </w:r>
+      <w:r>
+        <w:rPr>
+          <w:rFonts w:asciiTheme="minorHAnsi" w:hAnsiTheme="minorHAnsi"/>
+        </w:rPr>
+        <w:t xml:space="preserve"> 800 GPU-h</w:t>
       </w:r>
       <w:r>
         <w:rPr>
@@ -2741,6 +2767,12 @@
         <w:rPr>
           <w:rFonts w:asciiTheme="minorHAnsi" w:hAnsiTheme="minorHAnsi" w:cs="Arial"/>
         </w:rPr>
+        <w:t>,</w:t>
+      </w:r>
+      <w:r>
+        <w:rPr>
+          <w:rFonts w:asciiTheme="minorHAnsi" w:hAnsiTheme="minorHAnsi" w:cs="Arial"/>
+        </w:rPr>
         <w:t>000</w:t>
       </w:r>
       <w:r>
@@ -2771,6 +2803,12 @@
         <w:rPr>
           <w:rFonts w:asciiTheme="minorHAnsi" w:hAnsiTheme="minorHAnsi" w:cs="Arial"/>
         </w:rPr>
+        <w:t xml:space="preserve"> or 800 GPU-h</w:t>
+      </w:r>
+      <w:r>
+        <w:rPr>
+          <w:rFonts w:asciiTheme="minorHAnsi" w:hAnsiTheme="minorHAnsi" w:cs="Arial"/>
+        </w:rPr>
         <w:t xml:space="preserve"> to be used over a 6-month period</w:t>
       </w:r>
       <w:r>
@@ -2872,7 +2910,21 @@
           <w:rFonts w:asciiTheme="minorHAnsi" w:hAnsiTheme="minorHAnsi"/>
           <w:highlight w:val="cyan"/>
         </w:rPr>
-        <w:t xml:space="preserve">h from resource calculation specified in Section 5 </w:t>
+        <w:t>h</w:t>
+      </w:r>
+      <w:r>
+        <w:rPr>
+          <w:rFonts w:asciiTheme="minorHAnsi" w:hAnsiTheme="minorHAnsi"/>
+          <w:highlight w:val="cyan"/>
+        </w:rPr>
+        <w:t xml:space="preserve"> or GPU-h</w:t>
+      </w:r>
+      <w:r>
+        <w:rPr>
+          <w:rFonts w:asciiTheme="minorHAnsi" w:hAnsiTheme="minorHAnsi"/>
+          <w:highlight w:val="cyan"/>
+        </w:rPr>
+        <w:t xml:space="preserve"> from resource calculation specified in Section 5 </w:t>
       </w:r>
       <w:r>
         <w:rPr>
@@ -2942,35 +2994,7 @@
         <w:rPr>
           <w:rFonts w:asciiTheme="minorHAnsi" w:hAnsiTheme="minorHAnsi" w:cs="Arial"/>
         </w:rPr>
-        <w:t xml:space="preserve">By default, projects are granted 500 </w:t>
-      </w:r>
-      <w:proofErr w:type="spellStart"/>
-      <w:r>
-        <w:rPr>
-          <w:rFonts w:asciiTheme="minorHAnsi" w:hAnsiTheme="minorHAnsi" w:cs="Arial"/>
-        </w:rPr>
-        <w:t>GiB</w:t>
-      </w:r>
-      <w:proofErr w:type="spellEnd"/>
-      <w:r>
-        <w:rPr>
-          <w:rFonts w:asciiTheme="minorHAnsi" w:hAnsiTheme="minorHAnsi" w:cs="Arial"/>
-        </w:rPr>
-        <w:t xml:space="preserve"> of disk space. If you require more than </w:t>
-      </w:r>
-      <w:proofErr w:type="gramStart"/>
-      <w:r>
-        <w:rPr>
-          <w:rFonts w:asciiTheme="minorHAnsi" w:hAnsiTheme="minorHAnsi" w:cs="Arial"/>
-        </w:rPr>
-        <w:t>this</w:t>
-      </w:r>
-      <w:proofErr w:type="gramEnd"/>
-      <w:r>
-        <w:rPr>
-          <w:rFonts w:asciiTheme="minorHAnsi" w:hAnsiTheme="minorHAnsi" w:cs="Arial"/>
-        </w:rPr>
-        <w:t xml:space="preserve"> you should specify this here and justify t</w:t>
+        <w:t>By default, projects are granted 500 GiB of disk space. If you require more than this you should specify this here and justify t</w:t>
       </w:r>
       <w:r>
         <w:rPr>
@@ -3014,23 +3038,7 @@
           <w:rFonts w:asciiTheme="minorHAnsi" w:hAnsiTheme="minorHAnsi" w:cs="Arial"/>
           <w:highlight w:val="cyan"/>
         </w:rPr>
-        <w:t xml:space="preserve">[Specify disk space requirements if larger than 500 </w:t>
-      </w:r>
-      <w:proofErr w:type="spellStart"/>
-      <w:r>
-        <w:rPr>
-          <w:rFonts w:asciiTheme="minorHAnsi" w:hAnsiTheme="minorHAnsi" w:cs="Arial"/>
-          <w:highlight w:val="cyan"/>
-        </w:rPr>
-        <w:t>GiB</w:t>
-      </w:r>
-      <w:proofErr w:type="spellEnd"/>
-      <w:r>
-        <w:rPr>
-          <w:rFonts w:asciiTheme="minorHAnsi" w:hAnsiTheme="minorHAnsi" w:cs="Arial"/>
-          <w:highlight w:val="cyan"/>
-        </w:rPr>
-        <w:t>]</w:t>
+        <w:t>[Specify disk space requirements if larger than 500 GiB]</w:t>
       </w:r>
     </w:p>
     <w:p>
@@ -3133,13 +3141,23 @@
         </w:rPr>
         <w:t>Core-</w:t>
       </w:r>
-      <w:bookmarkStart w:id="0" w:name="_GoBack"/>
-      <w:bookmarkEnd w:id="0"/>
-      <w:r>
-        <w:rPr>
-          <w:rFonts w:asciiTheme="minorHAnsi" w:hAnsiTheme="minorHAnsi" w:cs="Arial"/>
-        </w:rPr>
-        <w:t xml:space="preserve">h </w:t>
+      <w:r>
+        <w:rPr>
+          <w:rFonts w:asciiTheme="minorHAnsi" w:hAnsiTheme="minorHAnsi" w:cs="Arial"/>
+        </w:rPr>
+        <w:t>h</w:t>
+      </w:r>
+      <w:r>
+        <w:rPr>
+          <w:rFonts w:asciiTheme="minorHAnsi" w:hAnsiTheme="minorHAnsi" w:cs="Arial"/>
+        </w:rPr>
+        <w:t xml:space="preserve"> or GPU-h</w:t>
+      </w:r>
+      <w:r>
+        <w:rPr>
+          <w:rFonts w:asciiTheme="minorHAnsi" w:hAnsiTheme="minorHAnsi" w:cs="Arial"/>
+        </w:rPr>
+        <w:t xml:space="preserve"> </w:t>
       </w:r>
       <w:r>
         <w:rPr>
@@ -3170,16 +3188,8 @@
         <w:rPr>
           <w:rFonts w:asciiTheme="minorHAnsi" w:hAnsiTheme="minorHAnsi" w:cs="Arial"/>
         </w:rPr>
-        <w:t xml:space="preserve"> if more than 500 </w:t>
-      </w:r>
-      <w:proofErr w:type="spellStart"/>
-      <w:r>
-        <w:rPr>
-          <w:rFonts w:asciiTheme="minorHAnsi" w:hAnsiTheme="minorHAnsi" w:cs="Arial"/>
-        </w:rPr>
-        <w:t>GiB</w:t>
-      </w:r>
-      <w:proofErr w:type="spellEnd"/>
+        <w:t xml:space="preserve"> if more than 500 GiB</w:t>
+      </w:r>
       <w:r>
         <w:rPr>
           <w:rFonts w:asciiTheme="minorHAnsi" w:hAnsiTheme="minorHAnsi" w:cs="Arial"/>
@@ -3354,177 +3364,109 @@
           <w:rFonts w:asciiTheme="minorHAnsi" w:hAnsiTheme="minorHAnsi" w:cs="Arial"/>
           <w:highlight w:val="cyan"/>
         </w:rPr>
+        <w:t>[Enter estimated total size in MiB/</w:t>
+      </w:r>
+      <w:r>
+        <w:rPr>
+          <w:rFonts w:asciiTheme="minorHAnsi" w:hAnsiTheme="minorHAnsi" w:cs="Arial"/>
+          <w:highlight w:val="cyan"/>
+        </w:rPr>
+        <w:t>G</w:t>
+      </w:r>
+      <w:r>
+        <w:rPr>
+          <w:rFonts w:asciiTheme="minorHAnsi" w:hAnsiTheme="minorHAnsi" w:cs="Arial"/>
+          <w:highlight w:val="cyan"/>
+        </w:rPr>
+        <w:t>i</w:t>
+      </w:r>
+      <w:r>
+        <w:rPr>
+          <w:rFonts w:asciiTheme="minorHAnsi" w:hAnsiTheme="minorHAnsi" w:cs="Arial"/>
+          <w:highlight w:val="cyan"/>
+        </w:rPr>
+        <w:t>B/T</w:t>
+      </w:r>
+      <w:r>
+        <w:rPr>
+          <w:rFonts w:asciiTheme="minorHAnsi" w:hAnsiTheme="minorHAnsi" w:cs="Arial"/>
+          <w:highlight w:val="cyan"/>
+        </w:rPr>
+        <w:t>i</w:t>
+      </w:r>
+      <w:r>
+        <w:rPr>
+          <w:rFonts w:asciiTheme="minorHAnsi" w:hAnsiTheme="minorHAnsi" w:cs="Arial"/>
+          <w:highlight w:val="cyan"/>
+        </w:rPr>
+        <w:t>B]</w:t>
+      </w:r>
+    </w:p>
+    <w:p>
+      <w:pPr>
+        <w:spacing w:before="120" w:after="120"/>
+        <w:rPr>
+          <w:rFonts w:asciiTheme="minorHAnsi" w:hAnsiTheme="minorHAnsi" w:cs="Arial"/>
+          <w:b/>
+        </w:rPr>
+      </w:pPr>
+      <w:r>
+        <w:rPr>
+          <w:rFonts w:asciiTheme="minorHAnsi" w:hAnsiTheme="minorHAnsi" w:cs="Arial"/>
+          <w:b/>
+        </w:rPr>
+        <w:t>7.3 How much data is produced by each job?</w:t>
+      </w:r>
+    </w:p>
+    <w:p>
+      <w:pPr>
+        <w:spacing w:before="120" w:after="120"/>
+        <w:rPr>
+          <w:rFonts w:asciiTheme="minorHAnsi" w:hAnsiTheme="minorHAnsi" w:cs="Arial"/>
+        </w:rPr>
+      </w:pPr>
+      <w:r>
+        <w:rPr>
+          <w:rFonts w:asciiTheme="minorHAnsi" w:hAnsiTheme="minorHAnsi" w:cs="Arial"/>
+          <w:highlight w:val="cyan"/>
+        </w:rPr>
         <w:t xml:space="preserve">[Enter estimated total size in </w:t>
       </w:r>
-      <w:proofErr w:type="spellStart"/>
       <w:r>
         <w:rPr>
           <w:rFonts w:asciiTheme="minorHAnsi" w:hAnsiTheme="minorHAnsi" w:cs="Arial"/>
           <w:highlight w:val="cyan"/>
         </w:rPr>
-        <w:t>MiB</w:t>
-      </w:r>
-      <w:proofErr w:type="spellEnd"/>
+        <w:t>MiB/</w:t>
+      </w:r>
       <w:r>
         <w:rPr>
           <w:rFonts w:asciiTheme="minorHAnsi" w:hAnsiTheme="minorHAnsi" w:cs="Arial"/>
           <w:highlight w:val="cyan"/>
         </w:rPr>
-        <w:t>/</w:t>
-      </w:r>
-      <w:proofErr w:type="spellStart"/>
+        <w:t>G</w:t>
+      </w:r>
       <w:r>
         <w:rPr>
           <w:rFonts w:asciiTheme="minorHAnsi" w:hAnsiTheme="minorHAnsi" w:cs="Arial"/>
           <w:highlight w:val="cyan"/>
         </w:rPr>
-        <w:t>G</w:t>
+        <w:t>i</w:t>
       </w:r>
       <w:r>
         <w:rPr>
           <w:rFonts w:asciiTheme="minorHAnsi" w:hAnsiTheme="minorHAnsi" w:cs="Arial"/>
           <w:highlight w:val="cyan"/>
         </w:rPr>
-        <w:t>i</w:t>
+        <w:t>B/T</w:t>
       </w:r>
       <w:r>
         <w:rPr>
           <w:rFonts w:asciiTheme="minorHAnsi" w:hAnsiTheme="minorHAnsi" w:cs="Arial"/>
           <w:highlight w:val="cyan"/>
         </w:rPr>
-        <w:t>B</w:t>
-      </w:r>
-      <w:proofErr w:type="spellEnd"/>
-      <w:r>
-        <w:rPr>
-          <w:rFonts w:asciiTheme="minorHAnsi" w:hAnsiTheme="minorHAnsi" w:cs="Arial"/>
-          <w:highlight w:val="cyan"/>
-        </w:rPr>
-        <w:t>/</w:t>
-      </w:r>
-      <w:proofErr w:type="spellStart"/>
-      <w:r>
-        <w:rPr>
-          <w:rFonts w:asciiTheme="minorHAnsi" w:hAnsiTheme="minorHAnsi" w:cs="Arial"/>
-          <w:highlight w:val="cyan"/>
-        </w:rPr>
-        <w:t>T</w:t>
-      </w:r>
-      <w:r>
-        <w:rPr>
-          <w:rFonts w:asciiTheme="minorHAnsi" w:hAnsiTheme="minorHAnsi" w:cs="Arial"/>
-          <w:highlight w:val="cyan"/>
-        </w:rPr>
-        <w:t>i</w:t>
-      </w:r>
-      <w:r>
-        <w:rPr>
-          <w:rFonts w:asciiTheme="minorHAnsi" w:hAnsiTheme="minorHAnsi" w:cs="Arial"/>
-          <w:highlight w:val="cyan"/>
-        </w:rPr>
-        <w:t>B</w:t>
-      </w:r>
-      <w:proofErr w:type="spellEnd"/>
-      <w:r>
-        <w:rPr>
-          <w:rFonts w:asciiTheme="minorHAnsi" w:hAnsiTheme="minorHAnsi" w:cs="Arial"/>
-          <w:highlight w:val="cyan"/>
-        </w:rPr>
-        <w:t>]</w:t>
-      </w:r>
-    </w:p>
-    <w:p>
-      <w:pPr>
-        <w:spacing w:before="120" w:after="120"/>
-        <w:rPr>
-          <w:rFonts w:asciiTheme="minorHAnsi" w:hAnsiTheme="minorHAnsi" w:cs="Arial"/>
-          <w:b/>
-        </w:rPr>
-      </w:pPr>
-      <w:r>
-        <w:rPr>
-          <w:rFonts w:asciiTheme="minorHAnsi" w:hAnsiTheme="minorHAnsi" w:cs="Arial"/>
-          <w:b/>
-        </w:rPr>
-        <w:t>7.3 How much data is produced by each job?</w:t>
-      </w:r>
-    </w:p>
-    <w:p>
-      <w:pPr>
-        <w:spacing w:before="120" w:after="120"/>
-        <w:rPr>
-          <w:rFonts w:asciiTheme="minorHAnsi" w:hAnsiTheme="minorHAnsi" w:cs="Arial"/>
-        </w:rPr>
-      </w:pPr>
-      <w:r>
-        <w:rPr>
-          <w:rFonts w:asciiTheme="minorHAnsi" w:hAnsiTheme="minorHAnsi" w:cs="Arial"/>
-          <w:highlight w:val="cyan"/>
-        </w:rPr>
-        <w:t xml:space="preserve">[Enter estimated total size in </w:t>
-      </w:r>
-      <w:proofErr w:type="spellStart"/>
-      <w:r>
-        <w:rPr>
-          <w:rFonts w:asciiTheme="minorHAnsi" w:hAnsiTheme="minorHAnsi" w:cs="Arial"/>
-          <w:highlight w:val="cyan"/>
-        </w:rPr>
-        <w:t>MiB</w:t>
-      </w:r>
-      <w:proofErr w:type="spellEnd"/>
-      <w:r>
-        <w:rPr>
-          <w:rFonts w:asciiTheme="minorHAnsi" w:hAnsiTheme="minorHAnsi" w:cs="Arial"/>
-          <w:highlight w:val="cyan"/>
-        </w:rPr>
-        <w:t>/</w:t>
-      </w:r>
-      <w:proofErr w:type="spellStart"/>
-      <w:r>
-        <w:rPr>
-          <w:rFonts w:asciiTheme="minorHAnsi" w:hAnsiTheme="minorHAnsi" w:cs="Arial"/>
-          <w:highlight w:val="cyan"/>
-        </w:rPr>
-        <w:t>G</w:t>
-      </w:r>
-      <w:r>
-        <w:rPr>
-          <w:rFonts w:asciiTheme="minorHAnsi" w:hAnsiTheme="minorHAnsi" w:cs="Arial"/>
-          <w:highlight w:val="cyan"/>
-        </w:rPr>
-        <w:t>i</w:t>
-      </w:r>
-      <w:r>
-        <w:rPr>
-          <w:rFonts w:asciiTheme="minorHAnsi" w:hAnsiTheme="minorHAnsi" w:cs="Arial"/>
-          <w:highlight w:val="cyan"/>
-        </w:rPr>
-        <w:t>B</w:t>
-      </w:r>
-      <w:proofErr w:type="spellEnd"/>
-      <w:r>
-        <w:rPr>
-          <w:rFonts w:asciiTheme="minorHAnsi" w:hAnsiTheme="minorHAnsi" w:cs="Arial"/>
-          <w:highlight w:val="cyan"/>
-        </w:rPr>
-        <w:t>/</w:t>
-      </w:r>
-      <w:proofErr w:type="spellStart"/>
-      <w:r>
-        <w:rPr>
-          <w:rFonts w:asciiTheme="minorHAnsi" w:hAnsiTheme="minorHAnsi" w:cs="Arial"/>
-          <w:highlight w:val="cyan"/>
-        </w:rPr>
-        <w:t>T</w:t>
-      </w:r>
-      <w:r>
-        <w:rPr>
-          <w:rFonts w:asciiTheme="minorHAnsi" w:hAnsiTheme="minorHAnsi" w:cs="Arial"/>
-          <w:highlight w:val="cyan"/>
-        </w:rPr>
         <w:t>iB</w:t>
       </w:r>
-      <w:proofErr w:type="spellEnd"/>
       <w:r>
         <w:rPr>
           <w:rFonts w:asciiTheme="minorHAnsi" w:hAnsiTheme="minorHAnsi" w:cs="Arial"/>
@@ -4313,7 +4255,7 @@
 </file>
 
 <file path=word/endnotes.xml><?xml version="1.0" encoding="utf-8"?>
-<w:endnotes xmlns:wpc="http://schemas.microsoft.com/office/word/2010/wordprocessingCanvas" xmlns:cx="http://schemas.microsoft.com/office/drawing/2014/chartex" xmlns:cx1="http://schemas.microsoft.com/office/drawing/2015/9/8/chartex" xmlns:cx2="http://schemas.microsoft.com/office/drawing/2015/10/21/chartex" xmlns:cx3="http://schemas.microsoft.com/office/drawing/2016/5/9/chartex" xmlns:cx4="http://schemas.microsoft.com/office/drawing/2016/5/10/chartex" xmlns:cx5="http://schemas.microsoft.com/office/drawing/2016/5/11/chartex" xmlns:cx6="http://schemas.microsoft.com/office/drawing/2016/5/12/chartex" xmlns:cx7="http://schemas.microsoft.com/office/drawing/2016/5/13/chartex" xmlns:cx8="http://schemas.microsoft.com/office/drawing/2016/5/14/chartex" xmlns:mc="http://schemas.openxmlformats.org/markup-compatibility/2006" xmlns:aink="http://schemas.microsoft.com/office/drawing/2016/ink" xmlns:am3d="http://schemas.microsoft.com/office/drawing/2017/model3d" xmlns:o="urn:schemas-microsoft-com:office:office" xmlns:r="http://schemas.openxmlformats.org/officeDocument/2006/relationships" xmlns:m="http://schemas.openxmlformats.org/officeDocument/2006/math" xmlns:v="urn:schemas-microsoft-com:vml" xmlns:wp14="http://schemas.microsoft.com/office/word/2010/wordprocessingDrawing" xmlns:wp="http://schemas.openxmlformats.org/drawingml/2006/wordprocessingDrawing" xmlns:w10="urn:schemas-microsoft-com:office:word" xmlns:w="http://schemas.openxmlformats.org/wordprocessingml/2006/main" xmlns:w14="http://schemas.microsoft.com/office/word/2010/wordml" xmlns:w15="http://schemas.microsoft.com/office/word/2012/wordml" xmlns:w16cid="http://schemas.microsoft.com/office/word/2016/wordml/cid" xmlns:w16se="http://schemas.microsoft.com/office/word/2015/wordml/symex" xmlns:wpg="http://schemas.microsoft.com/office/word/2010/wordprocessingGroup" xmlns:wpi="http://schemas.microsoft.com/office/word/2010/wordprocessingInk" xmlns:wne="http://schemas.microsoft.com/office/word/2006/wordml" xmlns:wps="http://schemas.microsoft.com/office/word/2010/wordprocessingShape" mc:Ignorable="w14 w15 w16se w16cid wp14">
+<w:endnotes xmlns:wpc="http://schemas.microsoft.com/office/word/2010/wordprocessingCanvas" xmlns:cx="http://schemas.microsoft.com/office/drawing/2014/chartex" xmlns:cx1="http://schemas.microsoft.com/office/drawing/2015/9/8/chartex" xmlns:cx2="http://schemas.microsoft.com/office/drawing/2015/10/21/chartex" xmlns:cx3="http://schemas.microsoft.com/office/drawing/2016/5/9/chartex" xmlns:cx4="http://schemas.microsoft.com/office/drawing/2016/5/10/chartex" xmlns:cx5="http://schemas.microsoft.com/office/drawing/2016/5/11/chartex" xmlns:cx6="http://schemas.microsoft.com/office/drawing/2016/5/12/chartex" xmlns:cx7="http://schemas.microsoft.com/office/drawing/2016/5/13/chartex" xmlns:cx8="http://schemas.microsoft.com/office/drawing/2016/5/14/chartex" xmlns:mc="http://schemas.openxmlformats.org/markup-compatibility/2006" xmlns:aink="http://schemas.microsoft.com/office/drawing/2016/ink" xmlns:am3d="http://schemas.microsoft.com/office/drawing/2017/model3d" xmlns:o="urn:schemas-microsoft-com:office:office" xmlns:r="http://schemas.openxmlformats.org/officeDocument/2006/relationships" xmlns:m="http://schemas.openxmlformats.org/officeDocument/2006/math" xmlns:v="urn:schemas-microsoft-com:vml" xmlns:wp14="http://schemas.microsoft.com/office/word/2010/wordprocessingDrawing" xmlns:wp="http://schemas.openxmlformats.org/drawingml/2006/wordprocessingDrawing" xmlns:w10="urn:schemas-microsoft-com:office:word" xmlns:w="http://schemas.openxmlformats.org/wordprocessingml/2006/main" xmlns:w14="http://schemas.microsoft.com/office/word/2010/wordml" xmlns:w15="http://schemas.microsoft.com/office/word/2012/wordml" xmlns:w16cex="http://schemas.microsoft.com/office/word/2018/wordml/cex" xmlns:w16cid="http://schemas.microsoft.com/office/word/2016/wordml/cid" xmlns:w16="http://schemas.microsoft.com/office/word/2018/wordml" xmlns:w16sdtdh="http://schemas.microsoft.com/office/word/2020/wordml/sdtdatahash" xmlns:w16se="http://schemas.microsoft.com/office/word/2015/wordml/symex" xmlns:wpg="http://schemas.microsoft.com/office/word/2010/wordprocessingGroup" xmlns:wpi="http://schemas.microsoft.com/office/word/2010/wordprocessingInk" xmlns:wne="http://schemas.microsoft.com/office/word/2006/wordml" xmlns:wps="http://schemas.microsoft.com/office/word/2010/wordprocessingShape" mc:Ignorable="w14 w15 w16se w16cid w16 w16cex w16sdtdh wp14">
   <w:endnote w:type="separator" w:id="-1">
     <w:p>
       <w:r>
@@ -4332,7 +4274,7 @@
 </file>
 
 <file path=word/footer1.xml><?xml version="1.0" encoding="utf-8"?>
-<w:ftr xmlns:wpc="http://schemas.microsoft.com/office/word/2010/wordprocessingCanvas" xmlns:cx="http://schemas.microsoft.com/office/drawing/2014/chartex" xmlns:cx1="http://schemas.microsoft.com/office/drawing/2015/9/8/chartex" xmlns:cx2="http://schemas.microsoft.com/office/drawing/2015/10/21/chartex" xmlns:cx3="http://schemas.microsoft.com/office/drawing/2016/5/9/chartex" xmlns:cx4="http://schemas.microsoft.com/office/drawing/2016/5/10/chartex" xmlns:cx5="http://schemas.microsoft.com/office/drawing/2016/5/11/chartex" xmlns:cx6="http://schemas.microsoft.com/office/drawing/2016/5/12/chartex" xmlns:cx7="http://schemas.microsoft.com/office/drawing/2016/5/13/chartex" xmlns:cx8="http://schemas.microsoft.com/office/drawing/2016/5/14/chartex" xmlns:mc="http://schemas.openxmlformats.org/markup-compatibility/2006" xmlns:aink="http://schemas.microsoft.com/office/drawing/2016/ink" xmlns:am3d="http://schemas.microsoft.com/office/drawing/2017/model3d" xmlns:o="urn:schemas-microsoft-com:office:office" xmlns:r="http://schemas.openxmlformats.org/officeDocument/2006/relationships" xmlns:m="http://schemas.openxmlformats.org/officeDocument/2006/math" xmlns:v="urn:schemas-microsoft-com:vml" xmlns:wp14="http://schemas.microsoft.com/office/word/2010/wordprocessingDrawing" xmlns:wp="http://schemas.openxmlformats.org/drawingml/2006/wordprocessingDrawing" xmlns:w10="urn:schemas-microsoft-com:office:word" xmlns:w="http://schemas.openxmlformats.org/wordprocessingml/2006/main" xmlns:w14="http://schemas.microsoft.com/office/word/2010/wordml" xmlns:w15="http://schemas.microsoft.com/office/word/2012/wordml" xmlns:w16cid="http://schemas.microsoft.com/office/word/2016/wordml/cid" xmlns:w16se="http://schemas.microsoft.com/office/word/2015/wordml/symex" xmlns:wpg="http://schemas.microsoft.com/office/word/2010/wordprocessingGroup" xmlns:wpi="http://schemas.microsoft.com/office/word/2010/wordprocessingInk" xmlns:wne="http://schemas.microsoft.com/office/word/2006/wordml" xmlns:wps="http://schemas.microsoft.com/office/word/2010/wordprocessingShape" mc:Ignorable="w14 w15 w16se w16cid wp14">
+<w:ftr xmlns:wpc="http://schemas.microsoft.com/office/word/2010/wordprocessingCanvas" xmlns:cx="http://schemas.microsoft.com/office/drawing/2014/chartex" xmlns:cx1="http://schemas.microsoft.com/office/drawing/2015/9/8/chartex" xmlns:cx2="http://schemas.microsoft.com/office/drawing/2015/10/21/chartex" xmlns:cx3="http://schemas.microsoft.com/office/drawing/2016/5/9/chartex" xmlns:cx4="http://schemas.microsoft.com/office/drawing/2016/5/10/chartex" xmlns:cx5="http://schemas.microsoft.com/office/drawing/2016/5/11/chartex" xmlns:cx6="http://schemas.microsoft.com/office/drawing/2016/5/12/chartex" xmlns:cx7="http://schemas.microsoft.com/office/drawing/2016/5/13/chartex" xmlns:cx8="http://schemas.microsoft.com/office/drawing/2016/5/14/chartex" xmlns:mc="http://schemas.openxmlformats.org/markup-compatibility/2006" xmlns:aink="http://schemas.microsoft.com/office/drawing/2016/ink" xmlns:am3d="http://schemas.microsoft.com/office/drawing/2017/model3d" xmlns:o="urn:schemas-microsoft-com:office:office" xmlns:r="http://schemas.openxmlformats.org/officeDocument/2006/relationships" xmlns:m="http://schemas.openxmlformats.org/officeDocument/2006/math" xmlns:v="urn:schemas-microsoft-com:vml" xmlns:wp14="http://schemas.microsoft.com/office/word/2010/wordprocessingDrawing" xmlns:wp="http://schemas.openxmlformats.org/drawingml/2006/wordprocessingDrawing" xmlns:w10="urn:schemas-microsoft-com:office:word" xmlns:w="http://schemas.openxmlformats.org/wordprocessingml/2006/main" xmlns:w14="http://schemas.microsoft.com/office/word/2010/wordml" xmlns:w15="http://schemas.microsoft.com/office/word/2012/wordml" xmlns:w16cex="http://schemas.microsoft.com/office/word/2018/wordml/cex" xmlns:w16cid="http://schemas.microsoft.com/office/word/2016/wordml/cid" xmlns:w16="http://schemas.microsoft.com/office/word/2018/wordml" xmlns:w16sdtdh="http://schemas.microsoft.com/office/word/2020/wordml/sdtdatahash" xmlns:w16se="http://schemas.microsoft.com/office/word/2015/wordml/symex" xmlns:wpg="http://schemas.microsoft.com/office/word/2010/wordprocessingGroup" xmlns:wpi="http://schemas.microsoft.com/office/word/2010/wordprocessingInk" xmlns:wne="http://schemas.microsoft.com/office/word/2006/wordml" xmlns:wps="http://schemas.microsoft.com/office/word/2010/wordprocessingShape" mc:Ignorable="w14 w15 w16se w16cid w16 w16cex w16sdtdh wp14">
   <w:p>
     <w:pPr>
       <w:pStyle w:val="Footer"/>
@@ -4342,7 +4284,7 @@
 </file>
 
 <file path=word/footer2.xml><?xml version="1.0" encoding="utf-8"?>
-<w:ftr xmlns:wpc="http://schemas.microsoft.com/office/word/2010/wordprocessingCanvas" xmlns:cx="http://schemas.microsoft.com/office/drawing/2014/chartex" xmlns:cx1="http://schemas.microsoft.com/office/drawing/2015/9/8/chartex" xmlns:cx2="http://schemas.microsoft.com/office/drawing/2015/10/21/chartex" xmlns:cx3="http://schemas.microsoft.com/office/drawing/2016/5/9/chartex" xmlns:cx4="http://schemas.microsoft.com/office/drawing/2016/5/10/chartex" xmlns:cx5="http://schemas.microsoft.com/office/drawing/2016/5/11/chartex" xmlns:cx6="http://schemas.microsoft.com/office/drawing/2016/5/12/chartex" xmlns:cx7="http://schemas.microsoft.com/office/drawing/2016/5/13/chartex" xmlns:cx8="http://schemas.microsoft.com/office/drawing/2016/5/14/chartex" xmlns:mc="http://schemas.openxmlformats.org/markup-compatibility/2006" xmlns:aink="http://schemas.microsoft.com/office/drawing/2016/ink" xmlns:am3d="http://schemas.microsoft.com/office/drawing/2017/model3d" xmlns:o="urn:schemas-microsoft-com:office:office" xmlns:r="http://schemas.openxmlformats.org/officeDocument/2006/relationships" xmlns:m="http://schemas.openxmlformats.org/officeDocument/2006/math" xmlns:v="urn:schemas-microsoft-com:vml" xmlns:wp14="http://schemas.microsoft.com/office/word/2010/wordprocessingDrawing" xmlns:wp="http://schemas.openxmlformats.org/drawingml/2006/wordprocessingDrawing" xmlns:w10="urn:schemas-microsoft-com:office:word" xmlns:w="http://schemas.openxmlformats.org/wordprocessingml/2006/main" xmlns:w14="http://schemas.microsoft.com/office/word/2010/wordml" xmlns:w15="http://schemas.microsoft.com/office/word/2012/wordml" xmlns:w16cid="http://schemas.microsoft.com/office/word/2016/wordml/cid" xmlns:w16se="http://schemas.microsoft.com/office/word/2015/wordml/symex" xmlns:wpg="http://schemas.microsoft.com/office/word/2010/wordprocessingGroup" xmlns:wpi="http://schemas.microsoft.com/office/word/2010/wordprocessingInk" xmlns:wne="http://schemas.microsoft.com/office/word/2006/wordml" xmlns:wps="http://schemas.microsoft.com/office/word/2010/wordprocessingShape" mc:Ignorable="w14 w15 w16se w16cid wp14">
+<w:ftr xmlns:wpc="http://schemas.microsoft.com/office/word/2010/wordprocessingCanvas" xmlns:cx="http://schemas.microsoft.com/office/drawing/2014/chartex" xmlns:cx1="http://schemas.microsoft.com/office/drawing/2015/9/8/chartex" xmlns:cx2="http://schemas.microsoft.com/office/drawing/2015/10/21/chartex" xmlns:cx3="http://schemas.microsoft.com/office/drawing/2016/5/9/chartex" xmlns:cx4="http://schemas.microsoft.com/office/drawing/2016/5/10/chartex" xmlns:cx5="http://schemas.microsoft.com/office/drawing/2016/5/11/chartex" xmlns:cx6="http://schemas.microsoft.com/office/drawing/2016/5/12/chartex" xmlns:cx7="http://schemas.microsoft.com/office/drawing/2016/5/13/chartex" xmlns:cx8="http://schemas.microsoft.com/office/drawing/2016/5/14/chartex" xmlns:mc="http://schemas.openxmlformats.org/markup-compatibility/2006" xmlns:aink="http://schemas.microsoft.com/office/drawing/2016/ink" xmlns:am3d="http://schemas.microsoft.com/office/drawing/2017/model3d" xmlns:o="urn:schemas-microsoft-com:office:office" xmlns:r="http://schemas.openxmlformats.org/officeDocument/2006/relationships" xmlns:m="http://schemas.openxmlformats.org/officeDocument/2006/math" xmlns:v="urn:schemas-microsoft-com:vml" xmlns:wp14="http://schemas.microsoft.com/office/word/2010/wordprocessingDrawing" xmlns:wp="http://schemas.openxmlformats.org/drawingml/2006/wordprocessingDrawing" xmlns:w10="urn:schemas-microsoft-com:office:word" xmlns:w="http://schemas.openxmlformats.org/wordprocessingml/2006/main" xmlns:w14="http://schemas.microsoft.com/office/word/2010/wordml" xmlns:w15="http://schemas.microsoft.com/office/word/2012/wordml" xmlns:w16cex="http://schemas.microsoft.com/office/word/2018/wordml/cex" xmlns:w16cid="http://schemas.microsoft.com/office/word/2016/wordml/cid" xmlns:w16="http://schemas.microsoft.com/office/word/2018/wordml" xmlns:w16sdtdh="http://schemas.microsoft.com/office/word/2020/wordml/sdtdatahash" xmlns:w16se="http://schemas.microsoft.com/office/word/2015/wordml/symex" xmlns:wpg="http://schemas.microsoft.com/office/word/2010/wordprocessingGroup" xmlns:wpi="http://schemas.microsoft.com/office/word/2010/wordprocessingInk" xmlns:wne="http://schemas.microsoft.com/office/word/2006/wordml" xmlns:wps="http://schemas.microsoft.com/office/word/2010/wordprocessingShape" mc:Ignorable="w14 w15 w16se w16cid w16 w16cex w16sdtdh wp14">
   <w:p>
     <w:pPr>
       <w:pStyle w:val="Footer"/>
@@ -4527,7 +4469,7 @@
 </file>
 
 <file path=word/footer3.xml><?xml version="1.0" encoding="utf-8"?>
-<w:ftr xmlns:wpc="http://schemas.microsoft.com/office/word/2010/wordprocessingCanvas" xmlns:cx="http://schemas.microsoft.com/office/drawing/2014/chartex" xmlns:cx1="http://schemas.microsoft.com/office/drawing/2015/9/8/chartex" xmlns:cx2="http://schemas.microsoft.com/office/drawing/2015/10/21/chartex" xmlns:cx3="http://schemas.microsoft.com/office/drawing/2016/5/9/chartex" xmlns:cx4="http://schemas.microsoft.com/office/drawing/2016/5/10/chartex" xmlns:cx5="http://schemas.microsoft.com/office/drawing/2016/5/11/chartex" xmlns:cx6="http://schemas.microsoft.com/office/drawing/2016/5/12/chartex" xmlns:cx7="http://schemas.microsoft.com/office/drawing/2016/5/13/chartex" xmlns:cx8="http://schemas.microsoft.com/office/drawing/2016/5/14/chartex" xmlns:mc="http://schemas.openxmlformats.org/markup-compatibility/2006" xmlns:aink="http://schemas.microsoft.com/office/drawing/2016/ink" xmlns:am3d="http://schemas.microsoft.com/office/drawing/2017/model3d" xmlns:o="urn:schemas-microsoft-com:office:office" xmlns:r="http://schemas.openxmlformats.org/officeDocument/2006/relationships" xmlns:m="http://schemas.openxmlformats.org/officeDocument/2006/math" xmlns:v="urn:schemas-microsoft-com:vml" xmlns:wp14="http://schemas.microsoft.com/office/word/2010/wordprocessingDrawing" xmlns:wp="http://schemas.openxmlformats.org/drawingml/2006/wordprocessingDrawing" xmlns:w10="urn:schemas-microsoft-com:office:word" xmlns:w="http://schemas.openxmlformats.org/wordprocessingml/2006/main" xmlns:w14="http://schemas.microsoft.com/office/word/2010/wordml" xmlns:w15="http://schemas.microsoft.com/office/word/2012/wordml" xmlns:w16cid="http://schemas.microsoft.com/office/word/2016/wordml/cid" xmlns:w16se="http://schemas.microsoft.com/office/word/2015/wordml/symex" xmlns:wpg="http://schemas.microsoft.com/office/word/2010/wordprocessingGroup" xmlns:wpi="http://schemas.microsoft.com/office/word/2010/wordprocessingInk" xmlns:wne="http://schemas.microsoft.com/office/word/2006/wordml" xmlns:wps="http://schemas.microsoft.com/office/word/2010/wordprocessingShape" mc:Ignorable="w14 w15 w16se w16cid wp14">
+<w:ftr xmlns:wpc="http://schemas.microsoft.com/office/word/2010/wordprocessingCanvas" xmlns:cx="http://schemas.microsoft.com/office/drawing/2014/chartex" xmlns:cx1="http://schemas.microsoft.com/office/drawing/2015/9/8/chartex" xmlns:cx2="http://schemas.microsoft.com/office/drawing/2015/10/21/chartex" xmlns:cx3="http://schemas.microsoft.com/office/drawing/2016/5/9/chartex" xmlns:cx4="http://schemas.microsoft.com/office/drawing/2016/5/10/chartex" xmlns:cx5="http://schemas.microsoft.com/office/drawing/2016/5/11/chartex" xmlns:cx6="http://schemas.microsoft.com/office/drawing/2016/5/12/chartex" xmlns:cx7="http://schemas.microsoft.com/office/drawing/2016/5/13/chartex" xmlns:cx8="http://schemas.microsoft.com/office/drawing/2016/5/14/chartex" xmlns:mc="http://schemas.openxmlformats.org/markup-compatibility/2006" xmlns:aink="http://schemas.microsoft.com/office/drawing/2016/ink" xmlns:am3d="http://schemas.microsoft.com/office/drawing/2017/model3d" xmlns:o="urn:schemas-microsoft-com:office:office" xmlns:r="http://schemas.openxmlformats.org/officeDocument/2006/relationships" xmlns:m="http://schemas.openxmlformats.org/officeDocument/2006/math" xmlns:v="urn:schemas-microsoft-com:vml" xmlns:wp14="http://schemas.microsoft.com/office/word/2010/wordprocessingDrawing" xmlns:wp="http://schemas.openxmlformats.org/drawingml/2006/wordprocessingDrawing" xmlns:w10="urn:schemas-microsoft-com:office:word" xmlns:w="http://schemas.openxmlformats.org/wordprocessingml/2006/main" xmlns:w14="http://schemas.microsoft.com/office/word/2010/wordml" xmlns:w15="http://schemas.microsoft.com/office/word/2012/wordml" xmlns:w16cex="http://schemas.microsoft.com/office/word/2018/wordml/cex" xmlns:w16cid="http://schemas.microsoft.com/office/word/2016/wordml/cid" xmlns:w16="http://schemas.microsoft.com/office/word/2018/wordml" xmlns:w16sdtdh="http://schemas.microsoft.com/office/word/2020/wordml/sdtdatahash" xmlns:w16se="http://schemas.microsoft.com/office/word/2015/wordml/symex" xmlns:wpg="http://schemas.microsoft.com/office/word/2010/wordprocessingGroup" xmlns:wpi="http://schemas.microsoft.com/office/word/2010/wordprocessingInk" xmlns:wne="http://schemas.microsoft.com/office/word/2006/wordml" xmlns:wps="http://schemas.microsoft.com/office/word/2010/wordprocessingShape" mc:Ignorable="w14 w15 w16se w16cid w16 w16cex w16sdtdh wp14">
   <w:p>
     <w:pPr>
       <w:pStyle w:val="Footer"/>
@@ -4537,7 +4479,7 @@
 </file>
 
 <file path=word/footnotes.xml><?xml version="1.0" encoding="utf-8"?>
-<w:footnotes xmlns:wpc="http://schemas.microsoft.com/office/word/2010/wordprocessingCanvas" xmlns:cx="http://schemas.microsoft.com/office/drawing/2014/chartex" xmlns:cx1="http://schemas.microsoft.com/office/drawing/2015/9/8/chartex" xmlns:cx2="http://schemas.microsoft.com/office/drawing/2015/10/21/chartex" xmlns:cx3="http://schemas.microsoft.com/office/drawing/2016/5/9/chartex" xmlns:cx4="http://schemas.microsoft.com/office/drawing/2016/5/10/chartex" xmlns:cx5="http://schemas.microsoft.com/office/drawing/2016/5/11/chartex" xmlns:cx6="http://schemas.microsoft.com/office/drawing/2016/5/12/chartex" xmlns:cx7="http://schemas.microsoft.com/office/drawing/2016/5/13/chartex" xmlns:cx8="http://schemas.microsoft.com/office/drawing/2016/5/14/chartex" xmlns:mc="http://schemas.openxmlformats.org/markup-compatibility/2006" xmlns:aink="http://schemas.microsoft.com/office/drawing/2016/ink" xmlns:am3d="http://schemas.microsoft.com/office/drawing/2017/model3d" xmlns:o="urn:schemas-microsoft-com:office:office" xmlns:r="http://schemas.openxmlformats.org/officeDocument/2006/relationships" xmlns:m="http://schemas.openxmlformats.org/officeDocument/2006/math" xmlns:v="urn:schemas-microsoft-com:vml" xmlns:wp14="http://schemas.microsoft.com/office/word/2010/wordprocessingDrawing" xmlns:wp="http://schemas.openxmlformats.org/drawingml/2006/wordprocessingDrawing" xmlns:w10="urn:schemas-microsoft-com:office:word" xmlns:w="http://schemas.openxmlformats.org/wordprocessingml/2006/main" xmlns:w14="http://schemas.microsoft.com/office/word/2010/wordml" xmlns:w15="http://schemas.microsoft.com/office/word/2012/wordml" xmlns:w16cid="http://schemas.microsoft.com/office/word/2016/wordml/cid" xmlns:w16se="http://schemas.microsoft.com/office/word/2015/wordml/symex" xmlns:wpg="http://schemas.microsoft.com/office/word/2010/wordprocessingGroup" xmlns:wpi="http://schemas.microsoft.com/office/word/2010/wordprocessingInk" xmlns:wne="http://schemas.microsoft.com/office/word/2006/wordml" xmlns:wps="http://schemas.microsoft.com/office/word/2010/wordprocessingShape" mc:Ignorable="w14 w15 w16se w16cid wp14">
+<w:footnotes xmlns:wpc="http://schemas.microsoft.com/office/word/2010/wordprocessingCanvas" xmlns:cx="http://schemas.microsoft.com/office/drawing/2014/chartex" xmlns:cx1="http://schemas.microsoft.com/office/drawing/2015/9/8/chartex" xmlns:cx2="http://schemas.microsoft.com/office/drawing/2015/10/21/chartex" xmlns:cx3="http://schemas.microsoft.com/office/drawing/2016/5/9/chartex" xmlns:cx4="http://schemas.microsoft.com/office/drawing/2016/5/10/chartex" xmlns:cx5="http://schemas.microsoft.com/office/drawing/2016/5/11/chartex" xmlns:cx6="http://schemas.microsoft.com/office/drawing/2016/5/12/chartex" xmlns:cx7="http://schemas.microsoft.com/office/drawing/2016/5/13/chartex" xmlns:cx8="http://schemas.microsoft.com/office/drawing/2016/5/14/chartex" xmlns:mc="http://schemas.openxmlformats.org/markup-compatibility/2006" xmlns:aink="http://schemas.microsoft.com/office/drawing/2016/ink" xmlns:am3d="http://schemas.microsoft.com/office/drawing/2017/model3d" xmlns:o="urn:schemas-microsoft-com:office:office" xmlns:r="http://schemas.openxmlformats.org/officeDocument/2006/relationships" xmlns:m="http://schemas.openxmlformats.org/officeDocument/2006/math" xmlns:v="urn:schemas-microsoft-com:vml" xmlns:wp14="http://schemas.microsoft.com/office/word/2010/wordprocessingDrawing" xmlns:wp="http://schemas.openxmlformats.org/drawingml/2006/wordprocessingDrawing" xmlns:w10="urn:schemas-microsoft-com:office:word" xmlns:w="http://schemas.openxmlformats.org/wordprocessingml/2006/main" xmlns:w14="http://schemas.microsoft.com/office/word/2010/wordml" xmlns:w15="http://schemas.microsoft.com/office/word/2012/wordml" xmlns:w16cex="http://schemas.microsoft.com/office/word/2018/wordml/cex" xmlns:w16cid="http://schemas.microsoft.com/office/word/2016/wordml/cid" xmlns:w16="http://schemas.microsoft.com/office/word/2018/wordml" xmlns:w16sdtdh="http://schemas.microsoft.com/office/word/2020/wordml/sdtdatahash" xmlns:w16se="http://schemas.microsoft.com/office/word/2015/wordml/symex" xmlns:wpg="http://schemas.microsoft.com/office/word/2010/wordprocessingGroup" xmlns:wpi="http://schemas.microsoft.com/office/word/2010/wordprocessingInk" xmlns:wne="http://schemas.microsoft.com/office/word/2006/wordml" xmlns:wps="http://schemas.microsoft.com/office/word/2010/wordprocessingShape" mc:Ignorable="w14 w15 w16se w16cid w16 w16cex w16sdtdh wp14">
   <w:footnote w:type="separator" w:id="-1">
     <w:p>
       <w:r>
@@ -4556,7 +4498,7 @@
 </file>
 
 <file path=word/header1.xml><?xml version="1.0" encoding="utf-8"?>
-<w:hdr xmlns:wpc="http://schemas.microsoft.com/office/word/2010/wordprocessingCanvas" xmlns:cx="http://schemas.microsoft.com/office/drawing/2014/chartex" xmlns:cx1="http://schemas.microsoft.com/office/drawing/2015/9/8/chartex" xmlns:cx2="http://schemas.microsoft.com/office/drawing/2015/10/21/chartex" xmlns:cx3="http://schemas.microsoft.com/office/drawing/2016/5/9/chartex" xmlns:cx4="http://schemas.microsoft.com/office/drawing/2016/5/10/chartex" xmlns:cx5="http://schemas.microsoft.com/office/drawing/2016/5/11/chartex" xmlns:cx6="http://schemas.microsoft.com/office/drawing/2016/5/12/chartex" xmlns:cx7="http://schemas.microsoft.com/office/drawing/2016/5/13/chartex" xmlns:cx8="http://schemas.microsoft.com/office/drawing/2016/5/14/chartex" xmlns:mc="http://schemas.openxmlformats.org/markup-compatibility/2006" xmlns:aink="http://schemas.microsoft.com/office/drawing/2016/ink" xmlns:am3d="http://schemas.microsoft.com/office/drawing/2017/model3d" xmlns:o="urn:schemas-microsoft-com:office:office" xmlns:r="http://schemas.openxmlformats.org/officeDocument/2006/relationships" xmlns:m="http://schemas.openxmlformats.org/officeDocument/2006/math" xmlns:v="urn:schemas-microsoft-com:vml" xmlns:wp14="http://schemas.microsoft.com/office/word/2010/wordprocessingDrawing" xmlns:wp="http://schemas.openxmlformats.org/drawingml/2006/wordprocessingDrawing" xmlns:w10="urn:schemas-microsoft-com:office:word" xmlns:w="http://schemas.openxmlformats.org/wordprocessingml/2006/main" xmlns:w14="http://schemas.microsoft.com/office/word/2010/wordml" xmlns:w15="http://schemas.microsoft.com/office/word/2012/wordml" xmlns:w16cid="http://schemas.microsoft.com/office/word/2016/wordml/cid" xmlns:w16se="http://schemas.microsoft.com/office/word/2015/wordml/symex" xmlns:wpg="http://schemas.microsoft.com/office/word/2010/wordprocessingGroup" xmlns:wpi="http://schemas.microsoft.com/office/word/2010/wordprocessingInk" xmlns:wne="http://schemas.microsoft.com/office/word/2006/wordml" xmlns:wps="http://schemas.microsoft.com/office/word/2010/wordprocessingShape" mc:Ignorable="w14 w15 w16se w16cid wp14">
+<w:hdr xmlns:wpc="http://schemas.microsoft.com/office/word/2010/wordprocessingCanvas" xmlns:cx="http://schemas.microsoft.com/office/drawing/2014/chartex" xmlns:cx1="http://schemas.microsoft.com/office/drawing/2015/9/8/chartex" xmlns:cx2="http://schemas.microsoft.com/office/drawing/2015/10/21/chartex" xmlns:cx3="http://schemas.microsoft.com/office/drawing/2016/5/9/chartex" xmlns:cx4="http://schemas.microsoft.com/office/drawing/2016/5/10/chartex" xmlns:cx5="http://schemas.microsoft.com/office/drawing/2016/5/11/chartex" xmlns:cx6="http://schemas.microsoft.com/office/drawing/2016/5/12/chartex" xmlns:cx7="http://schemas.microsoft.com/office/drawing/2016/5/13/chartex" xmlns:cx8="http://schemas.microsoft.com/office/drawing/2016/5/14/chartex" xmlns:mc="http://schemas.openxmlformats.org/markup-compatibility/2006" xmlns:aink="http://schemas.microsoft.com/office/drawing/2016/ink" xmlns:am3d="http://schemas.microsoft.com/office/drawing/2017/model3d" xmlns:o="urn:schemas-microsoft-com:office:office" xmlns:r="http://schemas.openxmlformats.org/officeDocument/2006/relationships" xmlns:m="http://schemas.openxmlformats.org/officeDocument/2006/math" xmlns:v="urn:schemas-microsoft-com:vml" xmlns:wp14="http://schemas.microsoft.com/office/word/2010/wordprocessingDrawing" xmlns:wp="http://schemas.openxmlformats.org/drawingml/2006/wordprocessingDrawing" xmlns:w10="urn:schemas-microsoft-com:office:word" xmlns:w="http://schemas.openxmlformats.org/wordprocessingml/2006/main" xmlns:w14="http://schemas.microsoft.com/office/word/2010/wordml" xmlns:w15="http://schemas.microsoft.com/office/word/2012/wordml" xmlns:w16cex="http://schemas.microsoft.com/office/word/2018/wordml/cex" xmlns:w16cid="http://schemas.microsoft.com/office/word/2016/wordml/cid" xmlns:w16="http://schemas.microsoft.com/office/word/2018/wordml" xmlns:w16sdtdh="http://schemas.microsoft.com/office/word/2020/wordml/sdtdatahash" xmlns:w16se="http://schemas.microsoft.com/office/word/2015/wordml/symex" xmlns:wpg="http://schemas.microsoft.com/office/word/2010/wordprocessingGroup" xmlns:wpi="http://schemas.microsoft.com/office/word/2010/wordprocessingInk" xmlns:wne="http://schemas.microsoft.com/office/word/2006/wordml" xmlns:wps="http://schemas.microsoft.com/office/word/2010/wordprocessingShape" mc:Ignorable="w14 w15 w16se w16cid w16 w16cex w16sdtdh wp14">
   <w:p>
     <w:pPr>
       <w:pStyle w:val="Header"/>
@@ -4566,7 +4508,7 @@
 </file>
 
 <file path=word/header2.xml><?xml version="1.0" encoding="utf-8"?>
-<w:hdr xmlns:wpc="http://schemas.microsoft.com/office/word/2010/wordprocessingCanvas" xmlns:cx="http://schemas.microsoft.com/office/drawing/2014/chartex" xmlns:cx1="http://schemas.microsoft.com/office/drawing/2015/9/8/chartex" xmlns:cx2="http://schemas.microsoft.com/office/drawing/2015/10/21/chartex" xmlns:cx3="http://schemas.microsoft.com/office/drawing/2016/5/9/chartex" xmlns:cx4="http://schemas.microsoft.com/office/drawing/2016/5/10/chartex" xmlns:cx5="http://schemas.microsoft.com/office/drawing/2016/5/11/chartex" xmlns:cx6="http://schemas.microsoft.com/office/drawing/2016/5/12/chartex" xmlns:cx7="http://schemas.microsoft.com/office/drawing/2016/5/13/chartex" xmlns:cx8="http://schemas.microsoft.com/office/drawing/2016/5/14/chartex" xmlns:mc="http://schemas.openxmlformats.org/markup-compatibility/2006" xmlns:aink="http://schemas.microsoft.com/office/drawing/2016/ink" xmlns:am3d="http://schemas.microsoft.com/office/drawing/2017/model3d" xmlns:o="urn:schemas-microsoft-com:office:office" xmlns:r="http://schemas.openxmlformats.org/officeDocument/2006/relationships" xmlns:m="http://schemas.openxmlformats.org/officeDocument/2006/math" xmlns:v="urn:schemas-microsoft-com:vml" xmlns:wp14="http://schemas.microsoft.com/office/word/2010/wordprocessingDrawing" xmlns:wp="http://schemas.openxmlformats.org/drawingml/2006/wordprocessingDrawing" xmlns:w10="urn:schemas-microsoft-com:office:word" xmlns:w="http://schemas.openxmlformats.org/wordprocessingml/2006/main" xmlns:w14="http://schemas.microsoft.com/office/word/2010/wordml" xmlns:w15="http://schemas.microsoft.com/office/word/2012/wordml" xmlns:w16cid="http://schemas.microsoft.com/office/word/2016/wordml/cid" xmlns:w16se="http://schemas.microsoft.com/office/word/2015/wordml/symex" xmlns:wpg="http://schemas.microsoft.com/office/word/2010/wordprocessingGroup" xmlns:wpi="http://schemas.microsoft.com/office/word/2010/wordprocessingInk" xmlns:wne="http://schemas.microsoft.com/office/word/2006/wordml" xmlns:wps="http://schemas.microsoft.com/office/word/2010/wordprocessingShape" mc:Ignorable="w14 w15 w16se w16cid wp14">
+<w:hdr xmlns:wpc="http://schemas.microsoft.com/office/word/2010/wordprocessingCanvas" xmlns:cx="http://schemas.microsoft.com/office/drawing/2014/chartex" xmlns:cx1="http://schemas.microsoft.com/office/drawing/2015/9/8/chartex" xmlns:cx2="http://schemas.microsoft.com/office/drawing/2015/10/21/chartex" xmlns:cx3="http://schemas.microsoft.com/office/drawing/2016/5/9/chartex" xmlns:cx4="http://schemas.microsoft.com/office/drawing/2016/5/10/chartex" xmlns:cx5="http://schemas.microsoft.com/office/drawing/2016/5/11/chartex" xmlns:cx6="http://schemas.microsoft.com/office/drawing/2016/5/12/chartex" xmlns:cx7="http://schemas.microsoft.com/office/drawing/2016/5/13/chartex" xmlns:cx8="http://schemas.microsoft.com/office/drawing/2016/5/14/chartex" xmlns:mc="http://schemas.openxmlformats.org/markup-compatibility/2006" xmlns:aink="http://schemas.microsoft.com/office/drawing/2016/ink" xmlns:am3d="http://schemas.microsoft.com/office/drawing/2017/model3d" xmlns:o="urn:schemas-microsoft-com:office:office" xmlns:r="http://schemas.openxmlformats.org/officeDocument/2006/relationships" xmlns:m="http://schemas.openxmlformats.org/officeDocument/2006/math" xmlns:v="urn:schemas-microsoft-com:vml" xmlns:wp14="http://schemas.microsoft.com/office/word/2010/wordprocessingDrawing" xmlns:wp="http://schemas.openxmlformats.org/drawingml/2006/wordprocessingDrawing" xmlns:w10="urn:schemas-microsoft-com:office:word" xmlns:w="http://schemas.openxmlformats.org/wordprocessingml/2006/main" xmlns:w14="http://schemas.microsoft.com/office/word/2010/wordml" xmlns:w15="http://schemas.microsoft.com/office/word/2012/wordml" xmlns:w16cex="http://schemas.microsoft.com/office/word/2018/wordml/cex" xmlns:w16cid="http://schemas.microsoft.com/office/word/2016/wordml/cid" xmlns:w16="http://schemas.microsoft.com/office/word/2018/wordml" xmlns:w16sdtdh="http://schemas.microsoft.com/office/word/2020/wordml/sdtdatahash" xmlns:w16se="http://schemas.microsoft.com/office/word/2015/wordml/symex" xmlns:wpg="http://schemas.microsoft.com/office/word/2010/wordprocessingGroup" xmlns:wpi="http://schemas.microsoft.com/office/word/2010/wordprocessingInk" xmlns:wne="http://schemas.microsoft.com/office/word/2006/wordml" xmlns:wps="http://schemas.microsoft.com/office/word/2010/wordprocessingShape" mc:Ignorable="w14 w15 w16se w16cid w16 w16cex w16sdtdh wp14">
   <w:p>
     <w:pPr>
       <w:pStyle w:val="Header"/>
@@ -4624,7 +4566,7 @@
 </file>
 
 <file path=word/header3.xml><?xml version="1.0" encoding="utf-8"?>
-<w:hdr xmlns:wpc="http://schemas.microsoft.com/office/word/2010/wordprocessingCanvas" xmlns:cx="http://schemas.microsoft.com/office/drawing/2014/chartex" xmlns:cx1="http://schemas.microsoft.com/office/drawing/2015/9/8/chartex" xmlns:cx2="http://schemas.microsoft.com/office/drawing/2015/10/21/chartex" xmlns:cx3="http://schemas.microsoft.com/office/drawing/2016/5/9/chartex" xmlns:cx4="http://schemas.microsoft.com/office/drawing/2016/5/10/chartex" xmlns:cx5="http://schemas.microsoft.com/office/drawing/2016/5/11/chartex" xmlns:cx6="http://schemas.microsoft.com/office/drawing/2016/5/12/chartex" xmlns:cx7="http://schemas.microsoft.com/office/drawing/2016/5/13/chartex" xmlns:cx8="http://schemas.microsoft.com/office/drawing/2016/5/14/chartex" xmlns:mc="http://schemas.openxmlformats.org/markup-compatibility/2006" xmlns:aink="http://schemas.microsoft.com/office/drawing/2016/ink" xmlns:am3d="http://schemas.microsoft.com/office/drawing/2017/model3d" xmlns:o="urn:schemas-microsoft-com:office:office" xmlns:r="http://schemas.openxmlformats.org/officeDocument/2006/relationships" xmlns:m="http://schemas.openxmlformats.org/officeDocument/2006/math" xmlns:v="urn:schemas-microsoft-com:vml" xmlns:wp14="http://schemas.microsoft.com/office/word/2010/wordprocessingDrawing" xmlns:wp="http://schemas.openxmlformats.org/drawingml/2006/wordprocessingDrawing" xmlns:w10="urn:schemas-microsoft-com:office:word" xmlns:w="http://schemas.openxmlformats.org/wordprocessingml/2006/main" xmlns:w14="http://schemas.microsoft.com/office/word/2010/wordml" xmlns:w15="http://schemas.microsoft.com/office/word/2012/wordml" xmlns:w16cid="http://schemas.microsoft.com/office/word/2016/wordml/cid" xmlns:w16se="http://schemas.microsoft.com/office/word/2015/wordml/symex" xmlns:wpg="http://schemas.microsoft.com/office/word/2010/wordprocessingGroup" xmlns:wpi="http://schemas.microsoft.com/office/word/2010/wordprocessingInk" xmlns:wne="http://schemas.microsoft.com/office/word/2006/wordml" xmlns:wps="http://schemas.microsoft.com/office/word/2010/wordprocessingShape" mc:Ignorable="w14 w15 w16se w16cid wp14">
+<w:hdr xmlns:wpc="http://schemas.microsoft.com/office/word/2010/wordprocessingCanvas" xmlns:cx="http://schemas.microsoft.com/office/drawing/2014/chartex" xmlns:cx1="http://schemas.microsoft.com/office/drawing/2015/9/8/chartex" xmlns:cx2="http://schemas.microsoft.com/office/drawing/2015/10/21/chartex" xmlns:cx3="http://schemas.microsoft.com/office/drawing/2016/5/9/chartex" xmlns:cx4="http://schemas.microsoft.com/office/drawing/2016/5/10/chartex" xmlns:cx5="http://schemas.microsoft.com/office/drawing/2016/5/11/chartex" xmlns:cx6="http://schemas.microsoft.com/office/drawing/2016/5/12/chartex" xmlns:cx7="http://schemas.microsoft.com/office/drawing/2016/5/13/chartex" xmlns:cx8="http://schemas.microsoft.com/office/drawing/2016/5/14/chartex" xmlns:mc="http://schemas.openxmlformats.org/markup-compatibility/2006" xmlns:aink="http://schemas.microsoft.com/office/drawing/2016/ink" xmlns:am3d="http://schemas.microsoft.com/office/drawing/2017/model3d" xmlns:o="urn:schemas-microsoft-com:office:office" xmlns:r="http://schemas.openxmlformats.org/officeDocument/2006/relationships" xmlns:m="http://schemas.openxmlformats.org/officeDocument/2006/math" xmlns:v="urn:schemas-microsoft-com:vml" xmlns:wp14="http://schemas.microsoft.com/office/word/2010/wordprocessingDrawing" xmlns:wp="http://schemas.openxmlformats.org/drawingml/2006/wordprocessingDrawing" xmlns:w10="urn:schemas-microsoft-com:office:word" xmlns:w="http://schemas.openxmlformats.org/wordprocessingml/2006/main" xmlns:w14="http://schemas.microsoft.com/office/word/2010/wordml" xmlns:w15="http://schemas.microsoft.com/office/word/2012/wordml" xmlns:w16cex="http://schemas.microsoft.com/office/word/2018/wordml/cex" xmlns:w16cid="http://schemas.microsoft.com/office/word/2016/wordml/cid" xmlns:w16="http://schemas.microsoft.com/office/word/2018/wordml" xmlns:w16sdtdh="http://schemas.microsoft.com/office/word/2020/wordml/sdtdatahash" xmlns:w16se="http://schemas.microsoft.com/office/word/2015/wordml/symex" xmlns:wpg="http://schemas.microsoft.com/office/word/2010/wordprocessingGroup" xmlns:wpi="http://schemas.microsoft.com/office/word/2010/wordprocessingInk" xmlns:wne="http://schemas.microsoft.com/office/word/2006/wordml" xmlns:wps="http://schemas.microsoft.com/office/word/2010/wordprocessingShape" mc:Ignorable="w14 w15 w16se w16cid w16 w16cex w16sdtdh wp14">
   <w:p>
     <w:pPr>
       <w:pStyle w:val="Header"/>
@@ -4634,7 +4576,7 @@
 </file>
 
 <file path=word/numbering.xml><?xml version="1.0" encoding="utf-8"?>
-<w:numbering xmlns:wpc="http://schemas.microsoft.com/office/word/2010/wordprocessingCanvas" xmlns:cx="http://schemas.microsoft.com/office/drawing/2014/chartex" xmlns:cx1="http://schemas.microsoft.com/office/drawing/2015/9/8/chartex" xmlns:cx2="http://schemas.microsoft.com/office/drawing/2015/10/21/chartex" xmlns:cx3="http://schemas.microsoft.com/office/drawing/2016/5/9/chartex" xmlns:cx4="http://schemas.microsoft.com/office/drawing/2016/5/10/chartex" xmlns:cx5="http://schemas.microsoft.com/office/drawing/2016/5/11/chartex" xmlns:cx6="http://schemas.microsoft.com/office/drawing/2016/5/12/chartex" xmlns:cx7="http://schemas.microsoft.com/office/drawing/2016/5/13/chartex" xmlns:cx8="http://schemas.microsoft.com/office/drawing/2016/5/14/chartex" xmlns:mc="http://schemas.openxmlformats.org/markup-compatibility/2006" xmlns:aink="http://schemas.microsoft.com/office/drawing/2016/ink" xmlns:am3d="http://schemas.microsoft.com/office/drawing/2017/model3d" xmlns:o="urn:schemas-microsoft-com:office:office" xmlns:r="http://schemas.openxmlformats.org/officeDocument/2006/relationships" xmlns:m="http://schemas.openxmlformats.org/officeDocument/2006/math" xmlns:v="urn:schemas-microsoft-com:vml" xmlns:wp14="http://schemas.microsoft.com/office/word/2010/wordprocessingDrawing" xmlns:wp="http://schemas.openxmlformats.org/drawingml/2006/wordprocessingDrawing" xmlns:w10="urn:schemas-microsoft-com:office:word" xmlns:w="http://schemas.openxmlformats.org/wordprocessingml/2006/main" xmlns:w14="http://schemas.microsoft.com/office/word/2010/wordml" xmlns:w15="http://schemas.microsoft.com/office/word/2012/wordml" xmlns:w16cid="http://schemas.microsoft.com/office/word/2016/wordml/cid" xmlns:w16se="http://schemas.microsoft.com/office/word/2015/wordml/symex" xmlns:wpg="http://schemas.microsoft.com/office/word/2010/wordprocessingGroup" xmlns:wpi="http://schemas.microsoft.com/office/word/2010/wordprocessingInk" xmlns:wne="http://schemas.microsoft.com/office/word/2006/wordml" xmlns:wps="http://schemas.microsoft.com/office/word/2010/wordprocessingShape" mc:Ignorable="w14 w15 w16se w16cid wp14">
+<w:numbering xmlns:wpc="http://schemas.microsoft.com/office/word/2010/wordprocessingCanvas" xmlns:cx="http://schemas.microsoft.com/office/drawing/2014/chartex" xmlns:cx1="http://schemas.microsoft.com/office/drawing/2015/9/8/chartex" xmlns:cx2="http://schemas.microsoft.com/office/drawing/2015/10/21/chartex" xmlns:cx3="http://schemas.microsoft.com/office/drawing/2016/5/9/chartex" xmlns:cx4="http://schemas.microsoft.com/office/drawing/2016/5/10/chartex" xmlns:cx5="http://schemas.microsoft.com/office/drawing/2016/5/11/chartex" xmlns:cx6="http://schemas.microsoft.com/office/drawing/2016/5/12/chartex" xmlns:cx7="http://schemas.microsoft.com/office/drawing/2016/5/13/chartex" xmlns:cx8="http://schemas.microsoft.com/office/drawing/2016/5/14/chartex" xmlns:mc="http://schemas.openxmlformats.org/markup-compatibility/2006" xmlns:aink="http://schemas.microsoft.com/office/drawing/2016/ink" xmlns:am3d="http://schemas.microsoft.com/office/drawing/2017/model3d" xmlns:o="urn:schemas-microsoft-com:office:office" xmlns:r="http://schemas.openxmlformats.org/officeDocument/2006/relationships" xmlns:m="http://schemas.openxmlformats.org/officeDocument/2006/math" xmlns:v="urn:schemas-microsoft-com:vml" xmlns:wp14="http://schemas.microsoft.com/office/word/2010/wordprocessingDrawing" xmlns:wp="http://schemas.openxmlformats.org/drawingml/2006/wordprocessingDrawing" xmlns:w10="urn:schemas-microsoft-com:office:word" xmlns:w="http://schemas.openxmlformats.org/wordprocessingml/2006/main" xmlns:w14="http://schemas.microsoft.com/office/word/2010/wordml" xmlns:w15="http://schemas.microsoft.com/office/word/2012/wordml" xmlns:w16cex="http://schemas.microsoft.com/office/word/2018/wordml/cex" xmlns:w16cid="http://schemas.microsoft.com/office/word/2016/wordml/cid" xmlns:w16="http://schemas.microsoft.com/office/word/2018/wordml" xmlns:w16sdtdh="http://schemas.microsoft.com/office/word/2020/wordml/sdtdatahash" xmlns:w16se="http://schemas.microsoft.com/office/word/2015/wordml/symex" xmlns:wpg="http://schemas.microsoft.com/office/word/2010/wordprocessingGroup" xmlns:wpi="http://schemas.microsoft.com/office/word/2010/wordprocessingInk" xmlns:wne="http://schemas.microsoft.com/office/word/2006/wordml" xmlns:wps="http://schemas.microsoft.com/office/word/2010/wordprocessingShape" mc:Ignorable="w14 w15 w16se w16cid w16 w16cex w16sdtdh wp14">
   <w:abstractNum w:abstractNumId="0" w15:restartNumberingAfterBreak="0">
     <w:nsid w:val="FFFFFF1D"/>
     <w:multiLevelType w:val="multilevel"/>
@@ -6098,7 +6040,7 @@
 </file>
 
 <file path=word/styles.xml><?xml version="1.0" encoding="utf-8"?>
-<w:styles xmlns:mc="http://schemas.openxmlformats.org/markup-compatibility/2006" xmlns:r="http://schemas.openxmlformats.org/officeDocument/2006/relationships" xmlns:w="http://schemas.openxmlformats.org/wordprocessingml/2006/main" xmlns:w14="http://schemas.microsoft.com/office/word/2010/wordml" xmlns:w15="http://schemas.microsoft.com/office/word/2012/wordml" xmlns:w16cid="http://schemas.microsoft.com/office/word/2016/wordml/cid" xmlns:w16se="http://schemas.microsoft.com/office/word/2015/wordml/symex" mc:Ignorable="w14 w15 w16se w16cid">
+<w:styles xmlns:mc="http://schemas.openxmlformats.org/markup-compatibility/2006" xmlns:r="http://schemas.openxmlformats.org/officeDocument/2006/relationships" xmlns:w="http://schemas.openxmlformats.org/wordprocessingml/2006/main" xmlns:w14="http://schemas.microsoft.com/office/word/2010/wordml" xmlns:w15="http://schemas.microsoft.com/office/word/2012/wordml" xmlns:w16cex="http://schemas.microsoft.com/office/word/2018/wordml/cex" xmlns:w16cid="http://schemas.microsoft.com/office/word/2016/wordml/cid" xmlns:w16="http://schemas.microsoft.com/office/word/2018/wordml" xmlns:w16sdtdh="http://schemas.microsoft.com/office/word/2020/wordml/sdtdatahash" xmlns:w16se="http://schemas.microsoft.com/office/word/2015/wordml/symex" mc:Ignorable="w14 w15 w16se w16cid w16 w16cex w16sdtdh">
   <w:docDefaults>
     <w:rPrDefault>
       <w:rPr>
@@ -6108,7 +6050,7 @@
     </w:rPrDefault>
     <w:pPrDefault/>
   </w:docDefaults>
-  <w:latentStyles w:defLockedState="0" w:defUIPriority="99" w:defSemiHidden="0" w:defUnhideWhenUsed="0" w:defQFormat="0" w:count="375">
+  <w:latentStyles w:defLockedState="0" w:defUIPriority="99" w:defSemiHidden="0" w:defUnhideWhenUsed="0" w:defQFormat="0" w:count="376">
     <w:lsdException w:name="Normal" w:uiPriority="0" w:qFormat="1"/>
     <w:lsdException w:name="heading 1" w:uiPriority="0" w:qFormat="1"/>
     <w:lsdException w:name="heading 2" w:uiPriority="0" w:qFormat="1"/>
@@ -6214,7 +6156,6 @@
     <w:lsdException w:name="HTML Sample" w:semiHidden="1" w:unhideWhenUsed="1"/>
     <w:lsdException w:name="HTML Typewriter" w:semiHidden="1" w:unhideWhenUsed="1"/>
     <w:lsdException w:name="HTML Variable" w:semiHidden="1" w:unhideWhenUsed="1"/>
-    <w:lsdException w:name="Normal Table" w:semiHidden="1" w:unhideWhenUsed="1"/>
     <w:lsdException w:name="annotation subject" w:semiHidden="1" w:unhideWhenUsed="1"/>
     <w:lsdException w:name="No List" w:semiHidden="1" w:unhideWhenUsed="1"/>
     <w:lsdException w:name="Outline List 1" w:semiHidden="1" w:unhideWhenUsed="1"/>
@@ -6261,10 +6202,8 @@
     <w:lsdException w:name="Table Subtle 2" w:semiHidden="1" w:unhideWhenUsed="1"/>
     <w:lsdException w:name="Table Web 1" w:semiHidden="1" w:unhideWhenUsed="1"/>
     <w:lsdException w:name="Table Web 2" w:semiHidden="1" w:unhideWhenUsed="1"/>
-    <w:lsdException w:name="Table Web 3" w:semiHidden="1" w:unhideWhenUsed="1"/>
     <w:lsdException w:name="Balloon Text" w:semiHidden="1" w:unhideWhenUsed="1"/>
     <w:lsdException w:name="Table Grid" w:uiPriority="59"/>
-    <w:lsdException w:name="Table Theme" w:semiHidden="1" w:unhideWhenUsed="1"/>
     <w:lsdException w:name="Placeholder Text" w:semiHidden="1"/>
     <w:lsdException w:name="No Spacing" w:uiPriority="1" w:qFormat="1"/>
     <w:lsdException w:name="Light Shading" w:uiPriority="60"/>
@@ -6482,6 +6421,7 @@
     <w:lsdException w:name="List Table 7 Colorful Accent 6" w:uiPriority="52"/>
     <w:lsdException w:name="Mention" w:semiHidden="1" w:unhideWhenUsed="1"/>
     <w:lsdException w:name="Smart Hyperlink" w:semiHidden="1" w:unhideWhenUsed="1"/>
+    <w:lsdException w:name="Smart Link" w:semiHidden="1" w:unhideWhenUsed="1"/>
   </w:latentStyles>
   <w:style w:type="paragraph" w:default="1" w:styleId="Normal">
     <w:name w:val="Normal"/>

</xml_diff>

<commit_message>
Cirrus-TA-Instant-form.docx: added separate lines for Core-h and GPU-h to allow mixes to be specified
</commit_message>
<xml_diff>
--- a/access/ta/Cirrus-TA-Instant-form.docx
+++ b/access/ta/Cirrus-TA-Instant-form.docx
@@ -72,7 +72,7 @@
                         <a:effectLst/>
                         <a:extLst>
                           <a:ext uri="{C572A759-6A51-4108-AA02-DFA0A04FC94B}">
-                            <ma14:wrappingTextBoxFlag xmlns="" xmlns:mo="http://schemas.microsoft.com/office/mac/office/2008/main" xmlns:mv="urn:schemas-microsoft-com:mac:vml" xmlns:o="urn:schemas-microsoft-com:office:office" xmlns:v="urn:schemas-microsoft-com:vml" xmlns:w10="urn:schemas-microsoft-com:office:word" xmlns:w="http://schemas.openxmlformats.org/wordprocessingml/2006/main" xmlns:ma14="http://schemas.microsoft.com/office/mac/drawingml/2011/main"/>
+                            <ma14:wrappingTextBoxFlag xmlns:ma14="http://schemas.microsoft.com/office/mac/drawingml/2011/main" xmlns:w="http://schemas.openxmlformats.org/wordprocessingml/2006/main" xmlns:w10="urn:schemas-microsoft-com:office:word" xmlns:v="urn:schemas-microsoft-com:vml" xmlns:o="urn:schemas-microsoft-com:office:office" xmlns:mv="urn:schemas-microsoft-com:mac:vml" xmlns:mo="http://schemas.microsoft.com/office/mac/office/2008/main" xmlns=""/>
                           </a:ext>
                         </a:extLst>
                       </wps:spPr>
@@ -2835,6 +2835,30 @@
         </w:rPr>
         <w:t xml:space="preserve"> within this allocation.</w:t>
       </w:r>
+      <w:r>
+        <w:rPr>
+          <w:rFonts w:asciiTheme="minorHAnsi" w:hAnsiTheme="minorHAnsi" w:cs="Arial"/>
+        </w:rPr>
+        <w:t xml:space="preserve"> </w:t>
+      </w:r>
+      <w:r>
+        <w:rPr>
+          <w:rFonts w:asciiTheme="minorHAnsi" w:hAnsiTheme="minorHAnsi" w:cs="Arial"/>
+        </w:rPr>
+        <w:t>Mixes of both Core-h and GPU-h</w:t>
+      </w:r>
+      <w:r>
+        <w:rPr>
+          <w:rFonts w:asciiTheme="minorHAnsi" w:hAnsiTheme="minorHAnsi" w:cs="Arial"/>
+        </w:rPr>
+        <w:t xml:space="preserve"> are also allowed, for example 10,000 Core-h and 400 GPU-h.</w:t>
+      </w:r>
+      <w:r>
+        <w:rPr>
+          <w:rFonts w:asciiTheme="minorHAnsi" w:hAnsiTheme="minorHAnsi" w:cs="Arial"/>
+        </w:rPr>
+        <w:t xml:space="preserve"> The ratio of Core-h to GPU-h is 25:1.</w:t>
+      </w:r>
     </w:p>
     <w:p>
       <w:pPr>
@@ -2917,14 +2941,14 @@
           <w:rFonts w:asciiTheme="minorHAnsi" w:hAnsiTheme="minorHAnsi"/>
           <w:highlight w:val="cyan"/>
         </w:rPr>
-        <w:t xml:space="preserve"> or GPU-h</w:t>
+        <w:t xml:space="preserve"> </w:t>
       </w:r>
       <w:r>
         <w:rPr>
           <w:rFonts w:asciiTheme="minorHAnsi" w:hAnsiTheme="minorHAnsi"/>
           <w:highlight w:val="cyan"/>
         </w:rPr>
-        <w:t xml:space="preserve"> from resource calculation specified in Section 5 </w:t>
+        <w:t xml:space="preserve">from resource calculation specified in Section 5 </w:t>
       </w:r>
       <w:r>
         <w:rPr>
@@ -2932,6 +2956,64 @@
           <w:highlight w:val="cyan"/>
         </w:rPr>
         <w:t>below</w:t>
+      </w:r>
+      <w:r>
+        <w:rPr>
+          <w:rFonts w:asciiTheme="minorHAnsi" w:hAnsiTheme="minorHAnsi"/>
+          <w:highlight w:val="cyan"/>
+        </w:rPr>
+        <w:t>]</w:t>
+      </w:r>
+    </w:p>
+    <w:p>
+      <w:pPr>
+        <w:ind w:left="270"/>
+        <w:rPr>
+          <w:rFonts w:asciiTheme="minorHAnsi" w:hAnsiTheme="minorHAnsi"/>
+        </w:rPr>
+      </w:pPr>
+      <w:r>
+        <w:rPr>
+          <w:rFonts w:asciiTheme="minorHAnsi" w:hAnsiTheme="minorHAnsi"/>
+          <w:b/>
+        </w:rPr>
+        <w:t>Total GPU-</w:t>
+      </w:r>
+      <w:r>
+        <w:rPr>
+          <w:rFonts w:asciiTheme="minorHAnsi" w:hAnsiTheme="minorHAnsi"/>
+          <w:b/>
+          <w:bCs/>
+        </w:rPr>
+        <w:t xml:space="preserve">h: </w:t>
+      </w:r>
+      <w:r>
+        <w:rPr>
+          <w:rFonts w:asciiTheme="minorHAnsi" w:hAnsiTheme="minorHAnsi"/>
+          <w:highlight w:val="cyan"/>
+        </w:rPr>
+        <w:t>[Ent</w:t>
+      </w:r>
+      <w:r>
+        <w:rPr>
+          <w:rFonts w:asciiTheme="minorHAnsi" w:hAnsiTheme="minorHAnsi"/>
+          <w:highlight w:val="cyan"/>
+        </w:rPr>
+        <w:t xml:space="preserve">er total </w:t>
+      </w:r>
+      <w:r>
+        <w:rPr>
+          <w:rFonts w:asciiTheme="minorHAnsi" w:hAnsiTheme="minorHAnsi"/>
+          <w:highlight w:val="cyan"/>
+        </w:rPr>
+        <w:t>GPU-h</w:t>
+      </w:r>
+      <w:r>
+        <w:rPr>
+          <w:rFonts w:asciiTheme="minorHAnsi" w:hAnsiTheme="minorHAnsi"/>
+          <w:highlight w:val="cyan"/>
+        </w:rPr>
+        <w:t xml:space="preserve"> from resource calculation specified in Section 5 below</w:t>
       </w:r>
       <w:r>
         <w:rPr>
@@ -3151,7 +3233,19 @@
         <w:rPr>
           <w:rFonts w:asciiTheme="minorHAnsi" w:hAnsiTheme="minorHAnsi" w:cs="Arial"/>
         </w:rPr>
-        <w:t xml:space="preserve"> or GPU-h</w:t>
+        <w:t xml:space="preserve"> </w:t>
+      </w:r>
+      <w:r>
+        <w:rPr>
+          <w:rFonts w:asciiTheme="minorHAnsi" w:hAnsiTheme="minorHAnsi" w:cs="Arial"/>
+        </w:rPr>
+        <w:t>and</w:t>
+      </w:r>
+      <w:r>
+        <w:rPr>
+          <w:rFonts w:asciiTheme="minorHAnsi" w:hAnsiTheme="minorHAnsi" w:cs="Arial"/>
+        </w:rPr>
+        <w:t xml:space="preserve"> GPU-h</w:t>
       </w:r>
       <w:r>
         <w:rPr>
@@ -6156,6 +6250,7 @@
     <w:lsdException w:name="HTML Sample" w:semiHidden="1" w:unhideWhenUsed="1"/>
     <w:lsdException w:name="HTML Typewriter" w:semiHidden="1" w:unhideWhenUsed="1"/>
     <w:lsdException w:name="HTML Variable" w:semiHidden="1" w:unhideWhenUsed="1"/>
+    <w:lsdException w:name="Normal Table" w:semiHidden="1" w:unhideWhenUsed="1"/>
     <w:lsdException w:name="annotation subject" w:semiHidden="1" w:unhideWhenUsed="1"/>
     <w:lsdException w:name="No List" w:semiHidden="1" w:unhideWhenUsed="1"/>
     <w:lsdException w:name="Outline List 1" w:semiHidden="1" w:unhideWhenUsed="1"/>
@@ -6202,8 +6297,10 @@
     <w:lsdException w:name="Table Subtle 2" w:semiHidden="1" w:unhideWhenUsed="1"/>
     <w:lsdException w:name="Table Web 1" w:semiHidden="1" w:unhideWhenUsed="1"/>
     <w:lsdException w:name="Table Web 2" w:semiHidden="1" w:unhideWhenUsed="1"/>
+    <w:lsdException w:name="Table Web 3" w:semiHidden="1" w:unhideWhenUsed="1"/>
     <w:lsdException w:name="Balloon Text" w:semiHidden="1" w:unhideWhenUsed="1"/>
     <w:lsdException w:name="Table Grid" w:uiPriority="59"/>
+    <w:lsdException w:name="Table Theme" w:semiHidden="1" w:unhideWhenUsed="1"/>
     <w:lsdException w:name="Placeholder Text" w:semiHidden="1"/>
     <w:lsdException w:name="No Spacing" w:uiPriority="1" w:qFormat="1"/>
     <w:lsdException w:name="Light Shading" w:uiPriority="60"/>

</xml_diff>

<commit_message>
ta/: updated default disk space to 250GiB
</commit_message>
<xml_diff>
--- a/access/ta/Cirrus-TA-Instant-form.docx
+++ b/access/ta/Cirrus-TA-Instant-form.docx
@@ -72,7 +72,7 @@
                         <a:effectLst/>
                         <a:extLst>
                           <a:ext uri="{C572A759-6A51-4108-AA02-DFA0A04FC94B}">
-                            <ma14:wrappingTextBoxFlag xmlns:ma14="http://schemas.microsoft.com/office/mac/drawingml/2011/main" xmlns:w="http://schemas.openxmlformats.org/wordprocessingml/2006/main" xmlns:w10="urn:schemas-microsoft-com:office:word" xmlns:v="urn:schemas-microsoft-com:vml" xmlns:o="urn:schemas-microsoft-com:office:office" xmlns:mv="urn:schemas-microsoft-com:mac:vml" xmlns:mo="http://schemas.microsoft.com/office/mac/office/2008/main" xmlns=""/>
+                            <ma14:wrappingTextBoxFlag xmlns="" xmlns:mo="http://schemas.microsoft.com/office/mac/office/2008/main" xmlns:mv="urn:schemas-microsoft-com:mac:vml" xmlns:o="urn:schemas-microsoft-com:office:office" xmlns:v="urn:schemas-microsoft-com:vml" xmlns:w10="urn:schemas-microsoft-com:office:word" xmlns:w="http://schemas.openxmlformats.org/wordprocessingml/2006/main" xmlns:ma14="http://schemas.microsoft.com/office/mac/drawingml/2011/main"/>
                           </a:ext>
                         </a:extLst>
                       </wps:spPr>
@@ -2999,21 +2999,7 @@
           <w:rFonts w:asciiTheme="minorHAnsi" w:hAnsiTheme="minorHAnsi"/>
           <w:highlight w:val="cyan"/>
         </w:rPr>
-        <w:t xml:space="preserve">er total </w:t>
-      </w:r>
-      <w:r>
-        <w:rPr>
-          <w:rFonts w:asciiTheme="minorHAnsi" w:hAnsiTheme="minorHAnsi"/>
-          <w:highlight w:val="cyan"/>
-        </w:rPr>
-        <w:t>GPU-h</w:t>
-      </w:r>
-      <w:r>
-        <w:rPr>
-          <w:rFonts w:asciiTheme="minorHAnsi" w:hAnsiTheme="minorHAnsi"/>
-          <w:highlight w:val="cyan"/>
-        </w:rPr>
-        <w:t xml:space="preserve"> from resource calculation specified in Section 5 below</w:t>
+        <w:t>er total GPU-h from resource calculation specified in Section 5 below</w:t>
       </w:r>
       <w:r>
         <w:rPr>
@@ -3076,7 +3062,19 @@
         <w:rPr>
           <w:rFonts w:asciiTheme="minorHAnsi" w:hAnsiTheme="minorHAnsi" w:cs="Arial"/>
         </w:rPr>
-        <w:t>By default, projects are granted 500 GiB of disk space. If you require more than this you should specify this here and justify t</w:t>
+        <w:t xml:space="preserve">By default, projects are granted </w:t>
+      </w:r>
+      <w:r>
+        <w:rPr>
+          <w:rFonts w:asciiTheme="minorHAnsi" w:hAnsiTheme="minorHAnsi" w:cs="Arial"/>
+        </w:rPr>
+        <w:t>250</w:t>
+      </w:r>
+      <w:r>
+        <w:rPr>
+          <w:rFonts w:asciiTheme="minorHAnsi" w:hAnsiTheme="minorHAnsi" w:cs="Arial"/>
+        </w:rPr>
+        <w:t xml:space="preserve"> GiB of disk space. If you require more than this you should specify this here and justify t</w:t>
       </w:r>
       <w:r>
         <w:rPr>
@@ -3282,7 +3280,19 @@
         <w:rPr>
           <w:rFonts w:asciiTheme="minorHAnsi" w:hAnsiTheme="minorHAnsi" w:cs="Arial"/>
         </w:rPr>
-        <w:t xml:space="preserve"> if more than 500 GiB</w:t>
+        <w:t xml:space="preserve"> if more than </w:t>
+      </w:r>
+      <w:r>
+        <w:rPr>
+          <w:rFonts w:asciiTheme="minorHAnsi" w:hAnsiTheme="minorHAnsi" w:cs="Arial"/>
+        </w:rPr>
+        <w:t>2</w:t>
+      </w:r>
+      <w:r>
+        <w:rPr>
+          <w:rFonts w:asciiTheme="minorHAnsi" w:hAnsiTheme="minorHAnsi" w:cs="Arial"/>
+        </w:rPr>
+        <w:t>50 GiB</w:t>
       </w:r>
       <w:r>
         <w:rPr>

</xml_diff>